<commit_message>
*to separate choices and comments
== replaced with *, 37 replacements
</commit_message>
<xml_diff>
--- a/Escretore_pulite_37.docx
+++ b/Escretore_pulite_37.docx
@@ -74,7 +74,51 @@
           <w:i/>
           <w:color w:val="CC0000"/>
         </w:rPr>
-        <w:t xml:space="preserve">==Ogni giorno nei reni vengono filtrati 180 litri d'acqua, di cui solo 1,8 litri vengono escreti e questo significa  che ne viene riassorbito il 99%. Il riassorbimento di sodio, glucosio e urea sono invece rispettivamente del  99,5%, del 100% e del 44%. </w:t>
+        <w:t>*</w:t>
+      </w:r>
+      <w:r>
+        <w:rPr>
+          <w:rFonts w:ascii="Times" w:eastAsia="Times" w:hAnsi="Times" w:cs="Times"/>
+          <w:i/>
+          <w:color w:val="CC0000"/>
+        </w:rPr>
+        <w:t xml:space="preserve">Ogni giorno nei reni vengono filtrati 180 litri d'acqua, di cui solo 1,8 litri vengono escreti e questo </w:t>
+      </w:r>
+      <w:proofErr w:type="gramStart"/>
+      <w:r>
+        <w:rPr>
+          <w:rFonts w:ascii="Times" w:eastAsia="Times" w:hAnsi="Times" w:cs="Times"/>
+          <w:i/>
+          <w:color w:val="CC0000"/>
+        </w:rPr>
+        <w:t>significa  che</w:t>
+      </w:r>
+      <w:proofErr w:type="gramEnd"/>
+      <w:r>
+        <w:rPr>
+          <w:rFonts w:ascii="Times" w:eastAsia="Times" w:hAnsi="Times" w:cs="Times"/>
+          <w:i/>
+          <w:color w:val="CC0000"/>
+        </w:rPr>
+        <w:t xml:space="preserve"> ne viene riassorbito il 99%. Il riassorbimento di sodio, glucosio e urea sono invece rispettivamente </w:t>
+      </w:r>
+      <w:proofErr w:type="gramStart"/>
+      <w:r>
+        <w:rPr>
+          <w:rFonts w:ascii="Times" w:eastAsia="Times" w:hAnsi="Times" w:cs="Times"/>
+          <w:i/>
+          <w:color w:val="CC0000"/>
+        </w:rPr>
+        <w:t>del  99</w:t>
+      </w:r>
+      <w:proofErr w:type="gramEnd"/>
+      <w:r>
+        <w:rPr>
+          <w:rFonts w:ascii="Times" w:eastAsia="Times" w:hAnsi="Times" w:cs="Times"/>
+          <w:i/>
+          <w:color w:val="CC0000"/>
+        </w:rPr>
+        <w:t xml:space="preserve">,5%, del 100% e del 44%. </w:t>
       </w:r>
     </w:p>
     <w:p>
@@ -148,7 +192,33 @@
           <w:i/>
           <w:color w:val="CC0000"/>
         </w:rPr>
-        <w:t>==L'acqua presente nell'ultrafiltrato viene quasi completamente riassorbita (99%), per cui la percentuale che  si avvicina di più a tale valore è quella del 90%.</w:t>
+        <w:t>*</w:t>
+      </w:r>
+      <w:r>
+        <w:rPr>
+          <w:rFonts w:ascii="Times" w:eastAsia="Times" w:hAnsi="Times" w:cs="Times"/>
+          <w:i/>
+          <w:color w:val="CC0000"/>
+        </w:rPr>
+        <w:t xml:space="preserve">L'acqua presente nell'ultrafiltrato viene quasi completamente riassorbita (99%), per cui la percentuale </w:t>
+      </w:r>
+      <w:proofErr w:type="gramStart"/>
+      <w:r>
+        <w:rPr>
+          <w:rFonts w:ascii="Times" w:eastAsia="Times" w:hAnsi="Times" w:cs="Times"/>
+          <w:i/>
+          <w:color w:val="CC0000"/>
+        </w:rPr>
+        <w:t>che  si</w:t>
+      </w:r>
+      <w:proofErr w:type="gramEnd"/>
+      <w:r>
+        <w:rPr>
+          <w:rFonts w:ascii="Times" w:eastAsia="Times" w:hAnsi="Times" w:cs="Times"/>
+          <w:i/>
+          <w:color w:val="CC0000"/>
+        </w:rPr>
+        <w:t xml:space="preserve"> avvicina di più a tale valore è quella del 90%.</w:t>
       </w:r>
       <w:r>
         <w:rPr>
@@ -286,7 +356,15 @@
           <w:i/>
           <w:color w:val="CC0000"/>
         </w:rPr>
-        <w:t>==Il sodio presenta un gradiente di concentrazione che varia nei vari tratti del tubulo renale e viene riassorbito  per il 60% nel tubulo prossimale (principalmente tramite scambio Na</w:t>
+        <w:t>*</w:t>
+      </w:r>
+      <w:r>
+        <w:rPr>
+          <w:rFonts w:ascii="Times" w:eastAsia="Times" w:hAnsi="Times" w:cs="Times"/>
+          <w:i/>
+          <w:color w:val="CC0000"/>
+        </w:rPr>
+        <w:t>Il sodio presenta un gradiente di concentrazione che varia nei vari tratti del tubulo renale e viene riassorbito  per il 60% nel tubulo prossimale (principalmente tramite scambio Na</w:t>
       </w:r>
       <w:r>
         <w:rPr>
@@ -473,8 +551,18 @@
           <w:i/>
           <w:color w:val="CC0000"/>
         </w:rPr>
-        <w:t>, regolati dall'aldosterone). La forza motrice necessaria a questo trasporto viene data dalla pompa  Na</w:t>
-      </w:r>
+        <w:t xml:space="preserve">, regolati dall'aldosterone). La forza motrice necessaria a questo trasporto viene data dalla </w:t>
+      </w:r>
+      <w:proofErr w:type="gramStart"/>
+      <w:r>
+        <w:rPr>
+          <w:rFonts w:ascii="Times" w:eastAsia="Times" w:hAnsi="Times" w:cs="Times"/>
+          <w:i/>
+          <w:color w:val="CC0000"/>
+        </w:rPr>
+        <w:t>pompa  Na</w:t>
+      </w:r>
+      <w:proofErr w:type="gramEnd"/>
       <w:r>
         <w:rPr>
           <w:rFonts w:ascii="Times" w:eastAsia="Times" w:hAnsi="Times" w:cs="Times"/>
@@ -589,7 +677,15 @@
           <w:i/>
           <w:color w:val="CC0000"/>
         </w:rPr>
-        <w:t xml:space="preserve">==La velocità di filtrazione glomerulare (VGF) viene favorita dalla pressione capillare a livello glomerulare e viene ostacolata dalla pressione dello spazio di Bowman e dalla pressione osmotica delle proteine plasmatiche. In ogni caso l'andamento della VGF in relazione alle pressioni oncotiche e idrostatiche dei capillari glomerulari e della capsula di Bowman non è rettilineo, ma segue una curva di tipo esponenziale.  La filtrazione rallenta drasticamente per molecole con massa superiore a 5 </w:t>
+        <w:t>*</w:t>
+      </w:r>
+      <w:r>
+        <w:rPr>
+          <w:rFonts w:ascii="Times" w:eastAsia="Times" w:hAnsi="Times" w:cs="Times"/>
+          <w:i/>
+          <w:color w:val="CC0000"/>
+        </w:rPr>
+        <w:t xml:space="preserve">La velocità di filtrazione glomerulare (VGF) viene favorita dalla pressione capillare a livello glomerulare e viene ostacolata dalla pressione dello spazio di Bowman e dalla pressione osmotica delle proteine plasmatiche. In ogni caso l'andamento della VGF in relazione alle pressioni oncotiche e idrostatiche dei capillari glomerulari e della capsula di Bowman non è rettilineo, ma segue una curva di tipo esponenziale.  La filtrazione rallenta drasticamente per molecole con massa superiore a 5 </w:t>
       </w:r>
       <w:proofErr w:type="spellStart"/>
       <w:r>
@@ -706,7 +802,123 @@
           <w:i/>
           <w:color w:val="CC0000"/>
         </w:rPr>
-        <w:t xml:space="preserve">==Una sostanza con una clearance di 350 ml/min è una sostanza il cui volume escreto supera quello filtrato e  quindi è soggetta anche al processo di secrezione. La VGF in condizioni fisiologiche è infatti pari a 125  ml/min, per cui la secrezione aggiunge 225 ml/min di sostanza. La clearance è data dal prodotto fra  concentrazione urinaria e flusso urinario della sostanza considerata, diviso la concentrazione plasmatica di  tale sostanza. Una clearance di 125 ml/min (stesso valore della VFG) indica una sostanza che viene filtrata  ed escreta senza subire fenomeni di secrezione e riassorbimento. Il riassorbimento può anche essere totale,  dando una clearance pari a 0 ml/min. La secrezione porta invece a valori superiori ai 125 ml/min della  VFG, proprio come nel caso considerato. </w:t>
+        <w:t>*</w:t>
+      </w:r>
+      <w:r>
+        <w:rPr>
+          <w:rFonts w:ascii="Times" w:eastAsia="Times" w:hAnsi="Times" w:cs="Times"/>
+          <w:i/>
+          <w:color w:val="CC0000"/>
+        </w:rPr>
+        <w:t xml:space="preserve">Una sostanza con una clearance di 350 ml/min è una sostanza il cui volume escreto supera quello filtrato </w:t>
+      </w:r>
+      <w:proofErr w:type="gramStart"/>
+      <w:r>
+        <w:rPr>
+          <w:rFonts w:ascii="Times" w:eastAsia="Times" w:hAnsi="Times" w:cs="Times"/>
+          <w:i/>
+          <w:color w:val="CC0000"/>
+        </w:rPr>
+        <w:t>e  quindi</w:t>
+      </w:r>
+      <w:proofErr w:type="gramEnd"/>
+      <w:r>
+        <w:rPr>
+          <w:rFonts w:ascii="Times" w:eastAsia="Times" w:hAnsi="Times" w:cs="Times"/>
+          <w:i/>
+          <w:color w:val="CC0000"/>
+        </w:rPr>
+        <w:t xml:space="preserve"> è soggetta anche al processo di secrezione. La VGF in condizioni fisiologiche è infatti pari a </w:t>
+      </w:r>
+      <w:proofErr w:type="gramStart"/>
+      <w:r>
+        <w:rPr>
+          <w:rFonts w:ascii="Times" w:eastAsia="Times" w:hAnsi="Times" w:cs="Times"/>
+          <w:i/>
+          <w:color w:val="CC0000"/>
+        </w:rPr>
+        <w:t>125  ml</w:t>
+      </w:r>
+      <w:proofErr w:type="gramEnd"/>
+      <w:r>
+        <w:rPr>
+          <w:rFonts w:ascii="Times" w:eastAsia="Times" w:hAnsi="Times" w:cs="Times"/>
+          <w:i/>
+          <w:color w:val="CC0000"/>
+        </w:rPr>
+        <w:t xml:space="preserve">/min, per cui la secrezione aggiunge 225 ml/min di sostanza. La clearance è data dal prodotto </w:t>
+      </w:r>
+      <w:proofErr w:type="gramStart"/>
+      <w:r>
+        <w:rPr>
+          <w:rFonts w:ascii="Times" w:eastAsia="Times" w:hAnsi="Times" w:cs="Times"/>
+          <w:i/>
+          <w:color w:val="CC0000"/>
+        </w:rPr>
+        <w:t>fra  concentrazione</w:t>
+      </w:r>
+      <w:proofErr w:type="gramEnd"/>
+      <w:r>
+        <w:rPr>
+          <w:rFonts w:ascii="Times" w:eastAsia="Times" w:hAnsi="Times" w:cs="Times"/>
+          <w:i/>
+          <w:color w:val="CC0000"/>
+        </w:rPr>
+        <w:t xml:space="preserve"> urinaria e flusso urinario della sostanza considerata, diviso la concentrazione plasmatica di  tale sostanza. Una clearance di 125 ml/min (stesso valore della VFG) indica una sostanza che viene </w:t>
+      </w:r>
+      <w:proofErr w:type="gramStart"/>
+      <w:r>
+        <w:rPr>
+          <w:rFonts w:ascii="Times" w:eastAsia="Times" w:hAnsi="Times" w:cs="Times"/>
+          <w:i/>
+          <w:color w:val="CC0000"/>
+        </w:rPr>
+        <w:t>filtrata  ed</w:t>
+      </w:r>
+      <w:proofErr w:type="gramEnd"/>
+      <w:r>
+        <w:rPr>
+          <w:rFonts w:ascii="Times" w:eastAsia="Times" w:hAnsi="Times" w:cs="Times"/>
+          <w:i/>
+          <w:color w:val="CC0000"/>
+        </w:rPr>
+        <w:t xml:space="preserve"> escreta senza subire fenomeni di secrezione e riassorbimento. Il riassorbimento può anche essere </w:t>
+      </w:r>
+      <w:proofErr w:type="gramStart"/>
+      <w:r>
+        <w:rPr>
+          <w:rFonts w:ascii="Times" w:eastAsia="Times" w:hAnsi="Times" w:cs="Times"/>
+          <w:i/>
+          <w:color w:val="CC0000"/>
+        </w:rPr>
+        <w:t>totale,  dando</w:t>
+      </w:r>
+      <w:proofErr w:type="gramEnd"/>
+      <w:r>
+        <w:rPr>
+          <w:rFonts w:ascii="Times" w:eastAsia="Times" w:hAnsi="Times" w:cs="Times"/>
+          <w:i/>
+          <w:color w:val="CC0000"/>
+        </w:rPr>
+        <w:t xml:space="preserve"> una clearance pari a 0 ml/min. La secrezione porta invece a valori superiori ai 125 ml/min </w:t>
+      </w:r>
+      <w:proofErr w:type="gramStart"/>
+      <w:r>
+        <w:rPr>
+          <w:rFonts w:ascii="Times" w:eastAsia="Times" w:hAnsi="Times" w:cs="Times"/>
+          <w:i/>
+          <w:color w:val="CC0000"/>
+        </w:rPr>
+        <w:t>della  VFG</w:t>
+      </w:r>
+      <w:proofErr w:type="gramEnd"/>
+      <w:r>
+        <w:rPr>
+          <w:rFonts w:ascii="Times" w:eastAsia="Times" w:hAnsi="Times" w:cs="Times"/>
+          <w:i/>
+          <w:color w:val="CC0000"/>
+        </w:rPr>
+        <w:t xml:space="preserve">, proprio come nel caso considerato. </w:t>
       </w:r>
     </w:p>
     <w:p>
@@ -780,7 +992,15 @@
           <w:i/>
           <w:color w:val="CC0000"/>
         </w:rPr>
-        <w:t xml:space="preserve">==Il riassorbimento del glucosio avviene mediante il </w:t>
+        <w:t>*</w:t>
+      </w:r>
+      <w:r>
+        <w:rPr>
+          <w:rFonts w:ascii="Times" w:eastAsia="Times" w:hAnsi="Times" w:cs="Times"/>
+          <w:i/>
+          <w:color w:val="CC0000"/>
+        </w:rPr>
+        <w:t xml:space="preserve">Il riassorbimento del glucosio avviene mediante il </w:t>
       </w:r>
       <w:proofErr w:type="spellStart"/>
       <w:r>
@@ -817,7 +1037,61 @@
           <w:i/>
           <w:color w:val="CC0000"/>
         </w:rPr>
-        <w:t xml:space="preserve">, mediato da SGLT2. Questo  trasportatore si trova a livello della membrana apicale delle cellule tubulari e sposta il glucosio (con una  preferenza maggiore per il D-glucosio) dal lume al citosol, mentre GLUT2 si occupa del trasporto fra il  compartimento intracellulare e quello interstiziale. SGLT1 e GLUT1 seguono lo stesso comportamento di  SGLT2 e GLUT2, ma siccome SGLT2 si occupa del trasporto del 90% del glucosio riassorbito, SGLT1 ne  trasporta solo il 10%. Il riassorbimento di glucosio segue infatti un modello a saturazione, caratterizzato da  una prima fase di incremento lineare, seguita dal raggiungimento di un valore soglia oltre il quale la  quantità di glucosio </w:t>
+        <w:t xml:space="preserve">, mediato da SGLT2. </w:t>
+      </w:r>
+      <w:proofErr w:type="gramStart"/>
+      <w:r>
+        <w:rPr>
+          <w:rFonts w:ascii="Times" w:eastAsia="Times" w:hAnsi="Times" w:cs="Times"/>
+          <w:i/>
+          <w:color w:val="CC0000"/>
+        </w:rPr>
+        <w:t>Questo  trasportatore</w:t>
+      </w:r>
+      <w:proofErr w:type="gramEnd"/>
+      <w:r>
+        <w:rPr>
+          <w:rFonts w:ascii="Times" w:eastAsia="Times" w:hAnsi="Times" w:cs="Times"/>
+          <w:i/>
+          <w:color w:val="CC0000"/>
+        </w:rPr>
+        <w:t xml:space="preserve"> si trova a livello della membrana apicale delle cellule tubulari e sposta il glucosio (con una  preferenza maggiore per il D-glucosio) dal lume al citosol, mentre GLUT2 si occupa del trasporto fra il  compartimento intracellulare e quello interstiziale. SGLT1 e GLUT1 seguono lo stesso comportamento </w:t>
+      </w:r>
+      <w:proofErr w:type="gramStart"/>
+      <w:r>
+        <w:rPr>
+          <w:rFonts w:ascii="Times" w:eastAsia="Times" w:hAnsi="Times" w:cs="Times"/>
+          <w:i/>
+          <w:color w:val="CC0000"/>
+        </w:rPr>
+        <w:t>di  SGLT</w:t>
+      </w:r>
+      <w:proofErr w:type="gramEnd"/>
+      <w:r>
+        <w:rPr>
+          <w:rFonts w:ascii="Times" w:eastAsia="Times" w:hAnsi="Times" w:cs="Times"/>
+          <w:i/>
+          <w:color w:val="CC0000"/>
+        </w:rPr>
+        <w:t xml:space="preserve">2 e GLUT2, ma siccome SGLT2 si occupa del trasporto del 90% del glucosio riassorbito, SGLT1 ne  trasporta solo il 10%. Il riassorbimento di glucosio segue infatti un modello a saturazione, caratterizzato </w:t>
+      </w:r>
+      <w:proofErr w:type="gramStart"/>
+      <w:r>
+        <w:rPr>
+          <w:rFonts w:ascii="Times" w:eastAsia="Times" w:hAnsi="Times" w:cs="Times"/>
+          <w:i/>
+          <w:color w:val="CC0000"/>
+        </w:rPr>
+        <w:t>da  una</w:t>
+      </w:r>
+      <w:proofErr w:type="gramEnd"/>
+      <w:r>
+        <w:rPr>
+          <w:rFonts w:ascii="Times" w:eastAsia="Times" w:hAnsi="Times" w:cs="Times"/>
+          <w:i/>
+          <w:color w:val="CC0000"/>
+        </w:rPr>
+        <w:t xml:space="preserve"> prima fase di incremento lineare, seguita dal raggiungimento di un valore soglia oltre il quale la  quantità di glucosio </w:t>
       </w:r>
       <w:r>
         <w:rPr>
@@ -826,7 +1100,43 @@
           <w:color w:val="CC0000"/>
         </w:rPr>
         <w:lastRenderedPageBreak/>
-        <w:t xml:space="preserve">riassorbito non aumenta più. La soglia renale attesa del glucosio è pari a 300 mg/dl,  mentre la soglia renale effettiva è di 200 mg/dl. In entrambi i casi ad una concentrazione plasmatica di 350 mg/dl ci si trova oltre la soglia e quindi si avrà la saturazione sia di SGLT2 che di SGLT1, con successiva  escrezione del glucosio (che continua a venire in parte riassorbito). </w:t>
+        <w:t>riassorbito non aumenta più. La soglia renale attesa del glucosio è pari a 300 mg/</w:t>
+      </w:r>
+      <w:proofErr w:type="gramStart"/>
+      <w:r>
+        <w:rPr>
+          <w:rFonts w:ascii="Times" w:eastAsia="Times" w:hAnsi="Times" w:cs="Times"/>
+          <w:i/>
+          <w:color w:val="CC0000"/>
+        </w:rPr>
+        <w:t>dl,  mentre</w:t>
+      </w:r>
+      <w:proofErr w:type="gramEnd"/>
+      <w:r>
+        <w:rPr>
+          <w:rFonts w:ascii="Times" w:eastAsia="Times" w:hAnsi="Times" w:cs="Times"/>
+          <w:i/>
+          <w:color w:val="CC0000"/>
+        </w:rPr>
+        <w:t xml:space="preserve"> la soglia renale effettiva è di 200 mg/dl. In entrambi i casi ad una concentrazione plasmatica di 350 mg/dl ci si trova oltre la soglia e quindi si avrà la saturazione sia di SGLT2 che di SGLT1, con </w:t>
+      </w:r>
+      <w:proofErr w:type="gramStart"/>
+      <w:r>
+        <w:rPr>
+          <w:rFonts w:ascii="Times" w:eastAsia="Times" w:hAnsi="Times" w:cs="Times"/>
+          <w:i/>
+          <w:color w:val="CC0000"/>
+        </w:rPr>
+        <w:t>successiva  escrezione</w:t>
+      </w:r>
+      <w:proofErr w:type="gramEnd"/>
+      <w:r>
+        <w:rPr>
+          <w:rFonts w:ascii="Times" w:eastAsia="Times" w:hAnsi="Times" w:cs="Times"/>
+          <w:i/>
+          <w:color w:val="CC0000"/>
+        </w:rPr>
+        <w:t xml:space="preserve"> del glucosio (che continua a venire in parte riassorbito). </w:t>
       </w:r>
     </w:p>
     <w:p>
@@ -901,7 +1211,15 @@
           <w:i/>
           <w:color w:val="CC0000"/>
         </w:rPr>
-        <w:t xml:space="preserve">==I trasportatori SGLT1 e SGLT2 operano il riassorbimento del glucosio in </w:t>
+        <w:t>*</w:t>
+      </w:r>
+      <w:r>
+        <w:rPr>
+          <w:rFonts w:ascii="Times" w:eastAsia="Times" w:hAnsi="Times" w:cs="Times"/>
+          <w:i/>
+          <w:color w:val="CC0000"/>
+        </w:rPr>
+        <w:t xml:space="preserve">I trasportatori SGLT1 e SGLT2 operano il riassorbimento del glucosio in </w:t>
       </w:r>
       <w:proofErr w:type="spellStart"/>
       <w:r>
@@ -919,7 +1237,25 @@
           <w:i/>
           <w:color w:val="CC0000"/>
         </w:rPr>
-        <w:t xml:space="preserve"> con il sodio, mediante  quindi un meccanismo Na</w:t>
+        <w:t xml:space="preserve"> con il sodio, </w:t>
+      </w:r>
+      <w:proofErr w:type="gramStart"/>
+      <w:r>
+        <w:rPr>
+          <w:rFonts w:ascii="Times" w:eastAsia="Times" w:hAnsi="Times" w:cs="Times"/>
+          <w:i/>
+          <w:color w:val="CC0000"/>
+        </w:rPr>
+        <w:t>mediante  quindi</w:t>
+      </w:r>
+      <w:proofErr w:type="gramEnd"/>
+      <w:r>
+        <w:rPr>
+          <w:rFonts w:ascii="Times" w:eastAsia="Times" w:hAnsi="Times" w:cs="Times"/>
+          <w:i/>
+          <w:color w:val="CC0000"/>
+        </w:rPr>
+        <w:t xml:space="preserve"> un meccanismo Na</w:t>
       </w:r>
       <w:r>
         <w:rPr>
@@ -938,7 +1274,25 @@
           <w:i/>
           <w:color w:val="CC0000"/>
         </w:rPr>
-        <w:t>-dipendente. Il glucosio entra quindi nella cellule insieme al sodio, il quale verrà  poi espulso dall'attività delle pompe Na</w:t>
+        <w:t xml:space="preserve">-dipendente. Il glucosio entra quindi nella cellule insieme al sodio, il quale </w:t>
+      </w:r>
+      <w:proofErr w:type="gramStart"/>
+      <w:r>
+        <w:rPr>
+          <w:rFonts w:ascii="Times" w:eastAsia="Times" w:hAnsi="Times" w:cs="Times"/>
+          <w:i/>
+          <w:color w:val="CC0000"/>
+        </w:rPr>
+        <w:t>verrà  poi</w:t>
+      </w:r>
+      <w:proofErr w:type="gramEnd"/>
+      <w:r>
+        <w:rPr>
+          <w:rFonts w:ascii="Times" w:eastAsia="Times" w:hAnsi="Times" w:cs="Times"/>
+          <w:i/>
+          <w:color w:val="CC0000"/>
+        </w:rPr>
+        <w:t xml:space="preserve"> espulso dall'attività delle pompe Na</w:t>
       </w:r>
       <w:r>
         <w:rPr>
@@ -1076,7 +1430,87 @@
           <w:i/>
           <w:color w:val="CC0000"/>
         </w:rPr>
-        <w:t xml:space="preserve">==L'aldosterone è un mineralcorticoide ed è quindi un ormone di natura steroidea secreto dalla zona  glomerulare della corticale delle ghiandole surrenali. A livello tubulare, l'aldosterone favorisce il  riassorbimento del sodio e la secrezione del potassio. Essendo un ormone di natura steroidea, questo  mineralcorticoide possiede dei recettori intracellulari che si comportano da fattori di trascrizione. Il  meccanismo dell'aldosterone è più lento rispetto a quello degli ormoni peptidici come l'ADH, in quanto si  basa sul controllo dell'espressione genica delle AIP (proteine indotte dall'aldosterone). I canali </w:t>
+        <w:t>*</w:t>
+      </w:r>
+      <w:r>
+        <w:rPr>
+          <w:rFonts w:ascii="Times" w:eastAsia="Times" w:hAnsi="Times" w:cs="Times"/>
+          <w:i/>
+          <w:color w:val="CC0000"/>
+        </w:rPr>
+        <w:t xml:space="preserve">L'aldosterone è un mineralcorticoide ed è quindi un ormone di natura steroidea secreto dalla </w:t>
+      </w:r>
+      <w:proofErr w:type="gramStart"/>
+      <w:r>
+        <w:rPr>
+          <w:rFonts w:ascii="Times" w:eastAsia="Times" w:hAnsi="Times" w:cs="Times"/>
+          <w:i/>
+          <w:color w:val="CC0000"/>
+        </w:rPr>
+        <w:t>zona  glomerulare</w:t>
+      </w:r>
+      <w:proofErr w:type="gramEnd"/>
+      <w:r>
+        <w:rPr>
+          <w:rFonts w:ascii="Times" w:eastAsia="Times" w:hAnsi="Times" w:cs="Times"/>
+          <w:i/>
+          <w:color w:val="CC0000"/>
+        </w:rPr>
+        <w:t xml:space="preserve"> della corticale delle ghiandole surrenali. A livello tubulare, l'aldosterone favorisce </w:t>
+      </w:r>
+      <w:proofErr w:type="gramStart"/>
+      <w:r>
+        <w:rPr>
+          <w:rFonts w:ascii="Times" w:eastAsia="Times" w:hAnsi="Times" w:cs="Times"/>
+          <w:i/>
+          <w:color w:val="CC0000"/>
+        </w:rPr>
+        <w:t>il  riassorbimento</w:t>
+      </w:r>
+      <w:proofErr w:type="gramEnd"/>
+      <w:r>
+        <w:rPr>
+          <w:rFonts w:ascii="Times" w:eastAsia="Times" w:hAnsi="Times" w:cs="Times"/>
+          <w:i/>
+          <w:color w:val="CC0000"/>
+        </w:rPr>
+        <w:t xml:space="preserve"> del sodio e la secrezione del potassio. Essendo un ormone di natura steroidea, </w:t>
+      </w:r>
+      <w:proofErr w:type="gramStart"/>
+      <w:r>
+        <w:rPr>
+          <w:rFonts w:ascii="Times" w:eastAsia="Times" w:hAnsi="Times" w:cs="Times"/>
+          <w:i/>
+          <w:color w:val="CC0000"/>
+        </w:rPr>
+        <w:t>questo  mineralcorticoide</w:t>
+      </w:r>
+      <w:proofErr w:type="gramEnd"/>
+      <w:r>
+        <w:rPr>
+          <w:rFonts w:ascii="Times" w:eastAsia="Times" w:hAnsi="Times" w:cs="Times"/>
+          <w:i/>
+          <w:color w:val="CC0000"/>
+        </w:rPr>
+        <w:t xml:space="preserve"> possiede dei recettori intracellulari che si comportano da fattori di trascrizione. </w:t>
+      </w:r>
+      <w:proofErr w:type="gramStart"/>
+      <w:r>
+        <w:rPr>
+          <w:rFonts w:ascii="Times" w:eastAsia="Times" w:hAnsi="Times" w:cs="Times"/>
+          <w:i/>
+          <w:color w:val="CC0000"/>
+        </w:rPr>
+        <w:t>Il  meccanismo</w:t>
+      </w:r>
+      <w:proofErr w:type="gramEnd"/>
+      <w:r>
+        <w:rPr>
+          <w:rFonts w:ascii="Times" w:eastAsia="Times" w:hAnsi="Times" w:cs="Times"/>
+          <w:i/>
+          <w:color w:val="CC0000"/>
+        </w:rPr>
+        <w:t xml:space="preserve"> dell'aldosterone è più lento rispetto a quello degli ormoni peptidici come l'ADH, in quanto si  basa sul controllo dell'espressione genica delle AIP (proteine indotte dall'aldosterone). I canali </w:t>
       </w:r>
       <w:proofErr w:type="spellStart"/>
       <w:r>
@@ -1094,7 +1528,25 @@
           <w:i/>
           <w:color w:val="CC0000"/>
         </w:rPr>
-        <w:t xml:space="preserve"> per il  sodio, espressi a livello del dotto collettore e del tubulo distale, fanno appunto parte dei geni AIP. </w:t>
+        <w:t xml:space="preserve"> per </w:t>
+      </w:r>
+      <w:proofErr w:type="gramStart"/>
+      <w:r>
+        <w:rPr>
+          <w:rFonts w:ascii="Times" w:eastAsia="Times" w:hAnsi="Times" w:cs="Times"/>
+          <w:i/>
+          <w:color w:val="CC0000"/>
+        </w:rPr>
+        <w:t>il  sodio</w:t>
+      </w:r>
+      <w:proofErr w:type="gramEnd"/>
+      <w:r>
+        <w:rPr>
+          <w:rFonts w:ascii="Times" w:eastAsia="Times" w:hAnsi="Times" w:cs="Times"/>
+          <w:i/>
+          <w:color w:val="CC0000"/>
+        </w:rPr>
+        <w:t xml:space="preserve">, espressi a livello del dotto collettore e del tubulo distale, fanno appunto parte dei geni AIP. </w:t>
       </w:r>
     </w:p>
     <w:p>
@@ -1191,7 +1643,15 @@
           <w:i/>
           <w:color w:val="CC0000"/>
         </w:rPr>
-        <w:t xml:space="preserve">==La via dell'adenilato </w:t>
+        <w:t>*</w:t>
+      </w:r>
+      <w:r>
+        <w:rPr>
+          <w:rFonts w:ascii="Times" w:eastAsia="Times" w:hAnsi="Times" w:cs="Times"/>
+          <w:i/>
+          <w:color w:val="CC0000"/>
+        </w:rPr>
+        <w:t xml:space="preserve">La via dell'adenilato </w:t>
       </w:r>
       <w:proofErr w:type="spellStart"/>
       <w:r>
@@ -1209,7 +1669,25 @@
           <w:i/>
           <w:color w:val="CC0000"/>
         </w:rPr>
-        <w:t xml:space="preserve"> e della PKA è attivata da ormoni peptidici come l'ADH, il quale si lega ad un  recettore superficiale di tipo GPCR e sfrutta il </w:t>
+        <w:t xml:space="preserve"> e della PKA è attivata da ormoni peptidici come l'ADH, il quale si lega ad </w:t>
+      </w:r>
+      <w:proofErr w:type="gramStart"/>
+      <w:r>
+        <w:rPr>
+          <w:rFonts w:ascii="Times" w:eastAsia="Times" w:hAnsi="Times" w:cs="Times"/>
+          <w:i/>
+          <w:color w:val="CC0000"/>
+        </w:rPr>
+        <w:t>un  recettore</w:t>
+      </w:r>
+      <w:proofErr w:type="gramEnd"/>
+      <w:r>
+        <w:rPr>
+          <w:rFonts w:ascii="Times" w:eastAsia="Times" w:hAnsi="Times" w:cs="Times"/>
+          <w:i/>
+          <w:color w:val="CC0000"/>
+        </w:rPr>
+        <w:t xml:space="preserve"> superficiale di tipo GPCR e sfrutta il </w:t>
       </w:r>
       <w:proofErr w:type="spellStart"/>
       <w:r>
@@ -1227,7 +1705,43 @@
           <w:i/>
           <w:color w:val="CC0000"/>
         </w:rPr>
-        <w:t xml:space="preserve"> come secondo messaggero. L'aldosterone è invece uno  steroide che si lega ad un recettore intracellulare che agisce da fattore di trascrizione. Questo effetto  regolatorio sulla funzione trascrizionale si esplica sulle cellule del tubulo distale e del dotto collettore e  comporta il riassorbimento di acqua e sodio in associazione ad una secrezione di K</w:t>
+        <w:t xml:space="preserve"> come secondo messaggero. L'aldosterone è invece </w:t>
+      </w:r>
+      <w:proofErr w:type="gramStart"/>
+      <w:r>
+        <w:rPr>
+          <w:rFonts w:ascii="Times" w:eastAsia="Times" w:hAnsi="Times" w:cs="Times"/>
+          <w:i/>
+          <w:color w:val="CC0000"/>
+        </w:rPr>
+        <w:t>uno  steroide</w:t>
+      </w:r>
+      <w:proofErr w:type="gramEnd"/>
+      <w:r>
+        <w:rPr>
+          <w:rFonts w:ascii="Times" w:eastAsia="Times" w:hAnsi="Times" w:cs="Times"/>
+          <w:i/>
+          <w:color w:val="CC0000"/>
+        </w:rPr>
+        <w:t xml:space="preserve"> che si lega ad un recettore intracellulare che agisce da fattore di trascrizione. Questo </w:t>
+      </w:r>
+      <w:proofErr w:type="gramStart"/>
+      <w:r>
+        <w:rPr>
+          <w:rFonts w:ascii="Times" w:eastAsia="Times" w:hAnsi="Times" w:cs="Times"/>
+          <w:i/>
+          <w:color w:val="CC0000"/>
+        </w:rPr>
+        <w:t>effetto  regolatorio</w:t>
+      </w:r>
+      <w:proofErr w:type="gramEnd"/>
+      <w:r>
+        <w:rPr>
+          <w:rFonts w:ascii="Times" w:eastAsia="Times" w:hAnsi="Times" w:cs="Times"/>
+          <w:i/>
+          <w:color w:val="CC0000"/>
+        </w:rPr>
+        <w:t xml:space="preserve"> sulla funzione trascrizionale si esplica sulle cellule del tubulo distale e del dotto collettore e  comporta il riassorbimento di acqua e sodio in associazione ad una secrezione di K</w:t>
       </w:r>
       <w:r>
         <w:rPr>
@@ -1371,7 +1885,15 @@
           <w:i/>
           <w:color w:val="CC0000"/>
         </w:rPr>
-        <w:t xml:space="preserve">==L'aldosterone è un mineralcorticoide ed in quanto tale è capace di legarsi al recettore citoplasmatico per i mineralcorticoidi MR (fattore di trascrizione) presente nelle cellule intercalate di tipo α, situate nella parte terminale del tubulo distale e nel dotto collettore. In seguito all'attivazione del fattore di trascrizione MR, vengono espressi i geni delle proteine </w:t>
+        <w:t>*</w:t>
+      </w:r>
+      <w:r>
+        <w:rPr>
+          <w:rFonts w:ascii="Times" w:eastAsia="Times" w:hAnsi="Times" w:cs="Times"/>
+          <w:i/>
+          <w:color w:val="CC0000"/>
+        </w:rPr>
+        <w:t xml:space="preserve">L'aldosterone è un mineralcorticoide ed in quanto tale è capace di legarsi al recettore citoplasmatico per i mineralcorticoidi MR (fattore di trascrizione) presente nelle cellule intercalate di tipo α, situate nella parte terminale del tubulo distale e nel dotto collettore. In seguito all'attivazione del fattore di trascrizione MR, vengono espressi i geni delle proteine </w:t>
       </w:r>
       <w:proofErr w:type="spellStart"/>
       <w:r>
@@ -1553,7 +2075,15 @@
           <w:i/>
           <w:color w:val="CC0000"/>
         </w:rPr>
-        <w:t xml:space="preserve">==Nei capillari glomerulari la permeabilità è di circa 50 volte superiore rispetto a quella dei capillari normali  e questo consente il libero passaggio di molecole neutre con diametro inferiore a 4 nm, mentre oltre gli 8 nm  tale passaggio viene bloccato. Le </w:t>
+        <w:t>*</w:t>
+      </w:r>
+      <w:r>
+        <w:rPr>
+          <w:rFonts w:ascii="Times" w:eastAsia="Times" w:hAnsi="Times" w:cs="Times"/>
+          <w:i/>
+          <w:color w:val="CC0000"/>
+        </w:rPr>
+        <w:t xml:space="preserve">Nei capillari glomerulari la permeabilità è di circa 50 volte superiore rispetto a quella dei capillari normali  e questo consente il libero passaggio di molecole neutre con diametro inferiore a 4 nm, mentre oltre gli 8 nm  tale passaggio viene bloccato. Le </w:t>
       </w:r>
       <w:proofErr w:type="spellStart"/>
       <w:r>
@@ -1571,7 +2101,25 @@
           <w:i/>
           <w:color w:val="CC0000"/>
         </w:rPr>
-        <w:t xml:space="preserve"> della parete capillare sono cariche negativamente e quindi  respingono gli anioni, privilegiando invece i cationi. </w:t>
+        <w:t xml:space="preserve"> della parete capillare sono cariche negativamente e </w:t>
+      </w:r>
+      <w:proofErr w:type="gramStart"/>
+      <w:r>
+        <w:rPr>
+          <w:rFonts w:ascii="Times" w:eastAsia="Times" w:hAnsi="Times" w:cs="Times"/>
+          <w:i/>
+          <w:color w:val="CC0000"/>
+        </w:rPr>
+        <w:t>quindi  respingono</w:t>
+      </w:r>
+      <w:proofErr w:type="gramEnd"/>
+      <w:r>
+        <w:rPr>
+          <w:rFonts w:ascii="Times" w:eastAsia="Times" w:hAnsi="Times" w:cs="Times"/>
+          <w:i/>
+          <w:color w:val="CC0000"/>
+        </w:rPr>
+        <w:t xml:space="preserve"> gli anioni, privilegiando invece i cationi. </w:t>
       </w:r>
     </w:p>
     <w:p>
@@ -1646,7 +2194,51 @@
           <w:i/>
           <w:color w:val="CC0000"/>
         </w:rPr>
-        <w:t xml:space="preserve">==Il tratto discendente dell'ansa di Henle è permeabile all'acqua, mentre quello ascendente lo è solo per gli  ioni (specialmente il sodio). Questo è alla base del meccanismo di concentrazione controcorrente delle urine  e man mano che l'ansa di Henle si approfonda nella midollare </w:t>
+        <w:t>*</w:t>
+      </w:r>
+      <w:r>
+        <w:rPr>
+          <w:rFonts w:ascii="Times" w:eastAsia="Times" w:hAnsi="Times" w:cs="Times"/>
+          <w:i/>
+          <w:color w:val="CC0000"/>
+        </w:rPr>
+        <w:t xml:space="preserve">Il tratto discendente dell'ansa di Henle è permeabile all'acqua, mentre quello ascendente lo è solo per </w:t>
+      </w:r>
+      <w:proofErr w:type="gramStart"/>
+      <w:r>
+        <w:rPr>
+          <w:rFonts w:ascii="Times" w:eastAsia="Times" w:hAnsi="Times" w:cs="Times"/>
+          <w:i/>
+          <w:color w:val="CC0000"/>
+        </w:rPr>
+        <w:t>gli  ioni</w:t>
+      </w:r>
+      <w:proofErr w:type="gramEnd"/>
+      <w:r>
+        <w:rPr>
+          <w:rFonts w:ascii="Times" w:eastAsia="Times" w:hAnsi="Times" w:cs="Times"/>
+          <w:i/>
+          <w:color w:val="CC0000"/>
+        </w:rPr>
+        <w:t xml:space="preserve"> (specialmente il sodio). Questo è alla base del meccanismo di concentrazione controcorrente delle </w:t>
+      </w:r>
+      <w:proofErr w:type="gramStart"/>
+      <w:r>
+        <w:rPr>
+          <w:rFonts w:ascii="Times" w:eastAsia="Times" w:hAnsi="Times" w:cs="Times"/>
+          <w:i/>
+          <w:color w:val="CC0000"/>
+        </w:rPr>
+        <w:t>urine  e</w:t>
+      </w:r>
+      <w:proofErr w:type="gramEnd"/>
+      <w:r>
+        <w:rPr>
+          <w:rFonts w:ascii="Times" w:eastAsia="Times" w:hAnsi="Times" w:cs="Times"/>
+          <w:i/>
+          <w:color w:val="CC0000"/>
+        </w:rPr>
+        <w:t xml:space="preserve"> man mano che l'ansa di Henle si approfonda nella midollare </w:t>
       </w:r>
       <w:r>
         <w:rPr>
@@ -1655,7 +2247,25 @@
           <w:color w:val="CC0000"/>
         </w:rPr>
         <w:lastRenderedPageBreak/>
-        <w:t xml:space="preserve">aumenta anche l'osmolarità delle urine. A  questo meccanismo partecipano le acquaporine del tratto discendente, il flusso di sangue nei vasi retti e il  trasporto attivo di ioni nel tratto ascendente, tuttavia è la lunghezza dell'ansa di Henle e dei dotti collettori a  determinare il grado di concentrazione delle urine. </w:t>
+        <w:t xml:space="preserve">aumenta anche l'osmolarità delle urine. </w:t>
+      </w:r>
+      <w:proofErr w:type="gramStart"/>
+      <w:r>
+        <w:rPr>
+          <w:rFonts w:ascii="Times" w:eastAsia="Times" w:hAnsi="Times" w:cs="Times"/>
+          <w:i/>
+          <w:color w:val="CC0000"/>
+        </w:rPr>
+        <w:t>A  questo</w:t>
+      </w:r>
+      <w:proofErr w:type="gramEnd"/>
+      <w:r>
+        <w:rPr>
+          <w:rFonts w:ascii="Times" w:eastAsia="Times" w:hAnsi="Times" w:cs="Times"/>
+          <w:i/>
+          <w:color w:val="CC0000"/>
+        </w:rPr>
+        <w:t xml:space="preserve"> meccanismo partecipano le acquaporine del tratto discendente, il flusso di sangue nei vasi retti e il  trasporto attivo di ioni nel tratto ascendente, tuttavia è la lunghezza dell'ansa di Henle e dei dotti collettori a  determinare il grado di concentrazione delle urine. </w:t>
       </w:r>
     </w:p>
     <w:p>
@@ -1729,7 +2339,51 @@
           <w:i/>
           <w:color w:val="CC0000"/>
         </w:rPr>
-        <w:t xml:space="preserve">==Le anse dei nefroni iuxtamidollari (con glomeruli prossimi alla base delle piramidi midollari) sono  estremamente lunghe e si addentrano in profondità nelle piramidi midollari. I nefroni corticali (con  glomeruli nella parte esterna della corticale) hanno invece delle anse più brevi che quindi non si addentrano  nella midollare. Le anse lunghe sono rinvenibili solo nel 15% dei nefroni. </w:t>
+        <w:t>*</w:t>
+      </w:r>
+      <w:r>
+        <w:rPr>
+          <w:rFonts w:ascii="Times" w:eastAsia="Times" w:hAnsi="Times" w:cs="Times"/>
+          <w:i/>
+          <w:color w:val="CC0000"/>
+        </w:rPr>
+        <w:t xml:space="preserve">Le anse dei nefroni iuxtamidollari (con glomeruli prossimi alla base delle piramidi midollari) </w:t>
+      </w:r>
+      <w:proofErr w:type="gramStart"/>
+      <w:r>
+        <w:rPr>
+          <w:rFonts w:ascii="Times" w:eastAsia="Times" w:hAnsi="Times" w:cs="Times"/>
+          <w:i/>
+          <w:color w:val="CC0000"/>
+        </w:rPr>
+        <w:t>sono  estremamente</w:t>
+      </w:r>
+      <w:proofErr w:type="gramEnd"/>
+      <w:r>
+        <w:rPr>
+          <w:rFonts w:ascii="Times" w:eastAsia="Times" w:hAnsi="Times" w:cs="Times"/>
+          <w:i/>
+          <w:color w:val="CC0000"/>
+        </w:rPr>
+        <w:t xml:space="preserve"> lunghe e si addentrano in profondità nelle piramidi midollari. I nefroni corticali (</w:t>
+      </w:r>
+      <w:proofErr w:type="gramStart"/>
+      <w:r>
+        <w:rPr>
+          <w:rFonts w:ascii="Times" w:eastAsia="Times" w:hAnsi="Times" w:cs="Times"/>
+          <w:i/>
+          <w:color w:val="CC0000"/>
+        </w:rPr>
+        <w:t>con  glomeruli</w:t>
+      </w:r>
+      <w:proofErr w:type="gramEnd"/>
+      <w:r>
+        <w:rPr>
+          <w:rFonts w:ascii="Times" w:eastAsia="Times" w:hAnsi="Times" w:cs="Times"/>
+          <w:i/>
+          <w:color w:val="CC0000"/>
+        </w:rPr>
+        <w:t xml:space="preserve"> nella parte esterna della corticale) hanno invece delle anse più brevi che quindi non si addentrano  nella midollare. Le anse lunghe sono rinvenibili solo nel 15% dei nefroni. </w:t>
       </w:r>
     </w:p>
     <w:p>
@@ -1819,7 +2473,33 @@
           <w:i/>
           <w:color w:val="CC0000"/>
         </w:rPr>
-        <w:t xml:space="preserve">==La concentrazione dell'urina dipende dalla conservazione di un gradiente di osmolarità crescente lungo le  piramidi midollari. Tale gradiente è generato dalle anse di Henle (che </w:t>
+        <w:t>*</w:t>
+      </w:r>
+      <w:r>
+        <w:rPr>
+          <w:rFonts w:ascii="Times" w:eastAsia="Times" w:hAnsi="Times" w:cs="Times"/>
+          <w:i/>
+          <w:color w:val="CC0000"/>
+        </w:rPr>
+        <w:t xml:space="preserve">La concentrazione dell'urina dipende dalla conservazione di un gradiente di osmolarità crescente lungo </w:t>
+      </w:r>
+      <w:proofErr w:type="gramStart"/>
+      <w:r>
+        <w:rPr>
+          <w:rFonts w:ascii="Times" w:eastAsia="Times" w:hAnsi="Times" w:cs="Times"/>
+          <w:i/>
+          <w:color w:val="CC0000"/>
+        </w:rPr>
+        <w:t>le  piramidi</w:t>
+      </w:r>
+      <w:proofErr w:type="gramEnd"/>
+      <w:r>
+        <w:rPr>
+          <w:rFonts w:ascii="Times" w:eastAsia="Times" w:hAnsi="Times" w:cs="Times"/>
+          <w:i/>
+          <w:color w:val="CC0000"/>
+        </w:rPr>
+        <w:t xml:space="preserve"> midollari. Tale gradiente è generato dalle anse di Henle (che </w:t>
       </w:r>
       <w:proofErr w:type="spellStart"/>
       <w:r>
@@ -1837,7 +2517,25 @@
           <w:i/>
           <w:color w:val="CC0000"/>
         </w:rPr>
-        <w:t xml:space="preserve"> da moltiplicatori  controcorrente) e viene poi mantenuto dai vasa </w:t>
+        <w:t xml:space="preserve"> da </w:t>
+      </w:r>
+      <w:proofErr w:type="gramStart"/>
+      <w:r>
+        <w:rPr>
+          <w:rFonts w:ascii="Times" w:eastAsia="Times" w:hAnsi="Times" w:cs="Times"/>
+          <w:i/>
+          <w:color w:val="CC0000"/>
+        </w:rPr>
+        <w:t>moltiplicatori  controcorrente</w:t>
+      </w:r>
+      <w:proofErr w:type="gramEnd"/>
+      <w:r>
+        <w:rPr>
+          <w:rFonts w:ascii="Times" w:eastAsia="Times" w:hAnsi="Times" w:cs="Times"/>
+          <w:i/>
+          <w:color w:val="CC0000"/>
+        </w:rPr>
+        <w:t xml:space="preserve">) e viene poi mantenuto dai vasa </w:t>
       </w:r>
       <w:proofErr w:type="spellStart"/>
       <w:r>
@@ -1873,7 +2571,25 @@
           <w:i/>
           <w:color w:val="CC0000"/>
         </w:rPr>
-        <w:t xml:space="preserve"> da scambiatori controcorrente). Questo  gradiente consente la fuoriuscita di H</w:t>
+        <w:t xml:space="preserve"> da scambiatori controcorrente). </w:t>
+      </w:r>
+      <w:proofErr w:type="gramStart"/>
+      <w:r>
+        <w:rPr>
+          <w:rFonts w:ascii="Times" w:eastAsia="Times" w:hAnsi="Times" w:cs="Times"/>
+          <w:i/>
+          <w:color w:val="CC0000"/>
+        </w:rPr>
+        <w:t>Questo  gradiente</w:t>
+      </w:r>
+      <w:proofErr w:type="gramEnd"/>
+      <w:r>
+        <w:rPr>
+          <w:rFonts w:ascii="Times" w:eastAsia="Times" w:hAnsi="Times" w:cs="Times"/>
+          <w:i/>
+          <w:color w:val="CC0000"/>
+        </w:rPr>
+        <w:t xml:space="preserve"> consente la fuoriuscita di H</w:t>
       </w:r>
       <w:r>
         <w:rPr>
@@ -1892,7 +2608,25 @@
           <w:i/>
           <w:color w:val="CC0000"/>
         </w:rPr>
-        <w:t xml:space="preserve">O nel tubulo prossimale e nel tratto discendente dell'ansa di Henle  (ovvero dove viene espressa l'acquaporina-1), ma dipende dai trasportatori attivi di ioni presenti a livello del tratto ascendente e del tubulo distale. Vasopressina ed aldosterone sono in grado di aumentare il  riassorbimento d'acqua principalmente a livello del dotto collettore, dove avviene il riassorbimento  facoltativo di tale sostanza. </w:t>
+        <w:t xml:space="preserve">O nel tubulo prossimale e nel tratto discendente dell'ansa di Henle  (ovvero dove viene espressa l'acquaporina-1), ma dipende dai trasportatori attivi di ioni presenti a livello del tratto ascendente e del tubulo distale. Vasopressina ed aldosterone sono in grado di aumentare </w:t>
+      </w:r>
+      <w:proofErr w:type="gramStart"/>
+      <w:r>
+        <w:rPr>
+          <w:rFonts w:ascii="Times" w:eastAsia="Times" w:hAnsi="Times" w:cs="Times"/>
+          <w:i/>
+          <w:color w:val="CC0000"/>
+        </w:rPr>
+        <w:t>il  riassorbimento</w:t>
+      </w:r>
+      <w:proofErr w:type="gramEnd"/>
+      <w:r>
+        <w:rPr>
+          <w:rFonts w:ascii="Times" w:eastAsia="Times" w:hAnsi="Times" w:cs="Times"/>
+          <w:i/>
+          <w:color w:val="CC0000"/>
+        </w:rPr>
+        <w:t xml:space="preserve"> d'acqua principalmente a livello del dotto collettore, dove avviene il riassorbimento  facoltativo di tale sostanza. </w:t>
       </w:r>
     </w:p>
     <w:p>
@@ -1982,7 +2716,33 @@
           <w:i/>
           <w:color w:val="CC0000"/>
         </w:rPr>
-        <w:t xml:space="preserve">==Lo scambio controcorrente consiste nello scambio passivo di acqua e soluti fra il sangue dei vasi retti con il  liquido interstiziale della midollare, come risultato del flusso controcorrente generato dall'ansa di Henle.  Mentre i vasi retti scendono nella midollare (passando da valori di 300 </w:t>
+        <w:t>*</w:t>
+      </w:r>
+      <w:r>
+        <w:rPr>
+          <w:rFonts w:ascii="Times" w:eastAsia="Times" w:hAnsi="Times" w:cs="Times"/>
+          <w:i/>
+          <w:color w:val="CC0000"/>
+        </w:rPr>
+        <w:t xml:space="preserve">Lo scambio controcorrente consiste nello scambio passivo di acqua e soluti fra il sangue dei vasi retti con </w:t>
+      </w:r>
+      <w:proofErr w:type="gramStart"/>
+      <w:r>
+        <w:rPr>
+          <w:rFonts w:ascii="Times" w:eastAsia="Times" w:hAnsi="Times" w:cs="Times"/>
+          <w:i/>
+          <w:color w:val="CC0000"/>
+        </w:rPr>
+        <w:t>il  liquido</w:t>
+      </w:r>
+      <w:proofErr w:type="gramEnd"/>
+      <w:r>
+        <w:rPr>
+          <w:rFonts w:ascii="Times" w:eastAsia="Times" w:hAnsi="Times" w:cs="Times"/>
+          <w:i/>
+          <w:color w:val="CC0000"/>
+        </w:rPr>
+        <w:t xml:space="preserve"> interstiziale della midollare, come risultato del flusso controcorrente generato dall'ansa di Henle.  Mentre i vasi retti scendono nella midollare (passando da valori di 300 </w:t>
       </w:r>
       <w:proofErr w:type="spellStart"/>
       <w:r>
@@ -2018,7 +2778,61 @@
           <w:i/>
           <w:color w:val="CC0000"/>
         </w:rPr>
-        <w:t xml:space="preserve">/L), assorbono  e portano via sodio, urea e altri soluti, cedendo invece acqua. Nel percorso di risalita avviene però il  fenomeno opposto e quindi i soluti fuoriescono dai vasi, in cambio di acqua. Questo impedisce la  dispersione del gradiente osmotico prodotto dall'ansa di Henle e consente di nutrire i tessuti della midollare. </w:t>
+        <w:t xml:space="preserve">/L), </w:t>
+      </w:r>
+      <w:proofErr w:type="gramStart"/>
+      <w:r>
+        <w:rPr>
+          <w:rFonts w:ascii="Times" w:eastAsia="Times" w:hAnsi="Times" w:cs="Times"/>
+          <w:i/>
+          <w:color w:val="CC0000"/>
+        </w:rPr>
+        <w:t>assorbono  e</w:t>
+      </w:r>
+      <w:proofErr w:type="gramEnd"/>
+      <w:r>
+        <w:rPr>
+          <w:rFonts w:ascii="Times" w:eastAsia="Times" w:hAnsi="Times" w:cs="Times"/>
+          <w:i/>
+          <w:color w:val="CC0000"/>
+        </w:rPr>
+        <w:t xml:space="preserve"> portano via sodio, urea e altri soluti, cedendo invece acqua. Nel percorso di risalita avviene però </w:t>
+      </w:r>
+      <w:proofErr w:type="gramStart"/>
+      <w:r>
+        <w:rPr>
+          <w:rFonts w:ascii="Times" w:eastAsia="Times" w:hAnsi="Times" w:cs="Times"/>
+          <w:i/>
+          <w:color w:val="CC0000"/>
+        </w:rPr>
+        <w:t>il  fenomeno</w:t>
+      </w:r>
+      <w:proofErr w:type="gramEnd"/>
+      <w:r>
+        <w:rPr>
+          <w:rFonts w:ascii="Times" w:eastAsia="Times" w:hAnsi="Times" w:cs="Times"/>
+          <w:i/>
+          <w:color w:val="CC0000"/>
+        </w:rPr>
+        <w:t xml:space="preserve"> opposto e quindi i soluti fuoriescono dai vasi, in cambio di acqua. Questo impedisce </w:t>
+      </w:r>
+      <w:proofErr w:type="gramStart"/>
+      <w:r>
+        <w:rPr>
+          <w:rFonts w:ascii="Times" w:eastAsia="Times" w:hAnsi="Times" w:cs="Times"/>
+          <w:i/>
+          <w:color w:val="CC0000"/>
+        </w:rPr>
+        <w:t>la  dispersione</w:t>
+      </w:r>
+      <w:proofErr w:type="gramEnd"/>
+      <w:r>
+        <w:rPr>
+          <w:rFonts w:ascii="Times" w:eastAsia="Times" w:hAnsi="Times" w:cs="Times"/>
+          <w:i/>
+          <w:color w:val="CC0000"/>
+        </w:rPr>
+        <w:t xml:space="preserve"> del gradiente osmotico prodotto dall'ansa di Henle e consente di nutrire i tessuti della midollare. </w:t>
       </w:r>
     </w:p>
     <w:p>
@@ -2064,7 +2878,25 @@
           <w:b/>
           <w:color w:val="CC0000"/>
         </w:rPr>
-        <w:t>L’azione della vasopressina/ADH si basa sul reclutamento di acquaporine sulla membrana  della cellula tubulare |</w:t>
+        <w:t xml:space="preserve">L’azione della vasopressina/ADH si basa sul reclutamento di acquaporine sulla </w:t>
+      </w:r>
+      <w:proofErr w:type="gramStart"/>
+      <w:r>
+        <w:rPr>
+          <w:rFonts w:ascii="Times" w:eastAsia="Times" w:hAnsi="Times" w:cs="Times"/>
+          <w:b/>
+          <w:color w:val="CC0000"/>
+        </w:rPr>
+        <w:t>membrana  della</w:t>
+      </w:r>
+      <w:proofErr w:type="gramEnd"/>
+      <w:r>
+        <w:rPr>
+          <w:rFonts w:ascii="Times" w:eastAsia="Times" w:hAnsi="Times" w:cs="Times"/>
+          <w:b/>
+          <w:color w:val="CC0000"/>
+        </w:rPr>
+        <w:t xml:space="preserve"> cellula tubulare |</w:t>
       </w:r>
       <w:r>
         <w:rPr>
@@ -2079,7 +2911,51 @@
           <w:i/>
           <w:color w:val="CC0000"/>
         </w:rPr>
-        <w:t xml:space="preserve">==L'ADH (ormone antidiuretico o vasopressina) incrementa la quantità di acquaporina-2 esposta sulla  membrana apicale delle cellule epiteliali a livello del tubulo distale e del dotto collettore. La vasopressina  viene rilasciata dalla neuroipofisi quando l'osmolarità del sangue supera la soglia di 285 </w:t>
+        <w:t>*</w:t>
+      </w:r>
+      <w:r>
+        <w:rPr>
+          <w:rFonts w:ascii="Times" w:eastAsia="Times" w:hAnsi="Times" w:cs="Times"/>
+          <w:i/>
+          <w:color w:val="CC0000"/>
+        </w:rPr>
+        <w:t xml:space="preserve">L'ADH (ormone antidiuretico o vasopressina) incrementa la quantità di acquaporina-2 esposta </w:t>
+      </w:r>
+      <w:proofErr w:type="gramStart"/>
+      <w:r>
+        <w:rPr>
+          <w:rFonts w:ascii="Times" w:eastAsia="Times" w:hAnsi="Times" w:cs="Times"/>
+          <w:i/>
+          <w:color w:val="CC0000"/>
+        </w:rPr>
+        <w:t>sulla  membrana</w:t>
+      </w:r>
+      <w:proofErr w:type="gramEnd"/>
+      <w:r>
+        <w:rPr>
+          <w:rFonts w:ascii="Times" w:eastAsia="Times" w:hAnsi="Times" w:cs="Times"/>
+          <w:i/>
+          <w:color w:val="CC0000"/>
+        </w:rPr>
+        <w:t xml:space="preserve"> apicale delle cellule epiteliali a livello del tubulo distale e del dotto collettore. La </w:t>
+      </w:r>
+      <w:proofErr w:type="gramStart"/>
+      <w:r>
+        <w:rPr>
+          <w:rFonts w:ascii="Times" w:eastAsia="Times" w:hAnsi="Times" w:cs="Times"/>
+          <w:i/>
+          <w:color w:val="CC0000"/>
+        </w:rPr>
+        <w:t>vasopressina  viene</w:t>
+      </w:r>
+      <w:proofErr w:type="gramEnd"/>
+      <w:r>
+        <w:rPr>
+          <w:rFonts w:ascii="Times" w:eastAsia="Times" w:hAnsi="Times" w:cs="Times"/>
+          <w:i/>
+          <w:color w:val="CC0000"/>
+        </w:rPr>
+        <w:t xml:space="preserve"> rilasciata dalla neuroipofisi quando l'osmolarità del sangue supera la soglia di 285 </w:t>
       </w:r>
       <w:proofErr w:type="spellStart"/>
       <w:r>
@@ -2196,7 +3072,51 @@
           <w:i/>
           <w:color w:val="CC0000"/>
         </w:rPr>
-        <w:t xml:space="preserve">==L'ADH (ormone antidiuretico o vasopressina) incrementa la quantità di acquaporina-2 esposta sulla  membrana apicale delle cellule epiteliali a livello del tubulo distale e del dotto collettore. La vasopressina  viene rilasciata dalla neuroipofisi quando l'osmolarità del sangue supera la soglia di 285 </w:t>
+        <w:t>*</w:t>
+      </w:r>
+      <w:r>
+        <w:rPr>
+          <w:rFonts w:ascii="Times" w:eastAsia="Times" w:hAnsi="Times" w:cs="Times"/>
+          <w:i/>
+          <w:color w:val="CC0000"/>
+        </w:rPr>
+        <w:t xml:space="preserve">L'ADH (ormone antidiuretico o vasopressina) incrementa la quantità di acquaporina-2 esposta </w:t>
+      </w:r>
+      <w:proofErr w:type="gramStart"/>
+      <w:r>
+        <w:rPr>
+          <w:rFonts w:ascii="Times" w:eastAsia="Times" w:hAnsi="Times" w:cs="Times"/>
+          <w:i/>
+          <w:color w:val="CC0000"/>
+        </w:rPr>
+        <w:t>sulla  membrana</w:t>
+      </w:r>
+      <w:proofErr w:type="gramEnd"/>
+      <w:r>
+        <w:rPr>
+          <w:rFonts w:ascii="Times" w:eastAsia="Times" w:hAnsi="Times" w:cs="Times"/>
+          <w:i/>
+          <w:color w:val="CC0000"/>
+        </w:rPr>
+        <w:t xml:space="preserve"> apicale delle cellule epiteliali a livello del tubulo distale e del dotto collettore. La </w:t>
+      </w:r>
+      <w:proofErr w:type="gramStart"/>
+      <w:r>
+        <w:rPr>
+          <w:rFonts w:ascii="Times" w:eastAsia="Times" w:hAnsi="Times" w:cs="Times"/>
+          <w:i/>
+          <w:color w:val="CC0000"/>
+        </w:rPr>
+        <w:t>vasopressina  viene</w:t>
+      </w:r>
+      <w:proofErr w:type="gramEnd"/>
+      <w:r>
+        <w:rPr>
+          <w:rFonts w:ascii="Times" w:eastAsia="Times" w:hAnsi="Times" w:cs="Times"/>
+          <w:i/>
+          <w:color w:val="CC0000"/>
+        </w:rPr>
+        <w:t xml:space="preserve"> rilasciata dalla neuroipofisi quando l'osmolarità del sangue supera la soglia di 285 </w:t>
       </w:r>
       <w:proofErr w:type="spellStart"/>
       <w:r>
@@ -2307,7 +3227,33 @@
           <w:i/>
           <w:color w:val="CC0000"/>
         </w:rPr>
-        <w:t xml:space="preserve">==Il carico filtrato è la quantità di sostanza non proteica o non legata a proteine che viene filtrata nello spazio  </w:t>
+        <w:t>*</w:t>
+      </w:r>
+      <w:r>
+        <w:rPr>
+          <w:rFonts w:ascii="Times" w:eastAsia="Times" w:hAnsi="Times" w:cs="Times"/>
+          <w:i/>
+          <w:color w:val="CC0000"/>
+        </w:rPr>
+        <w:t xml:space="preserve">Il carico filtrato è la quantità di sostanza non proteica o non legata a proteine che viene filtrata nello </w:t>
+      </w:r>
+      <w:proofErr w:type="gramStart"/>
+      <w:r>
+        <w:rPr>
+          <w:rFonts w:ascii="Times" w:eastAsia="Times" w:hAnsi="Times" w:cs="Times"/>
+          <w:i/>
+          <w:color w:val="CC0000"/>
+        </w:rPr>
+        <w:t>spazio  di</w:t>
+      </w:r>
+      <w:proofErr w:type="gramEnd"/>
+      <w:r>
+        <w:rPr>
+          <w:rFonts w:ascii="Times" w:eastAsia="Times" w:hAnsi="Times" w:cs="Times"/>
+          <w:i/>
+          <w:color w:val="CC0000"/>
+        </w:rPr>
+        <w:t xml:space="preserve"> </w:t>
       </w:r>
       <w:r>
         <w:rPr>
@@ -2316,7 +3262,25 @@
           <w:color w:val="CC0000"/>
         </w:rPr>
         <w:lastRenderedPageBreak/>
-        <w:t xml:space="preserve">di Bowman. Tale grandezza corrisponde al prodotto fra la VFG e la concentrazione plasmatica della  sostanza considerata. </w:t>
+        <w:t xml:space="preserve">Bowman. Tale grandezza corrisponde al prodotto fra la VFG e la concentrazione plasmatica </w:t>
+      </w:r>
+      <w:proofErr w:type="gramStart"/>
+      <w:r>
+        <w:rPr>
+          <w:rFonts w:ascii="Times" w:eastAsia="Times" w:hAnsi="Times" w:cs="Times"/>
+          <w:i/>
+          <w:color w:val="CC0000"/>
+        </w:rPr>
+        <w:t>della  sostanza</w:t>
+      </w:r>
+      <w:proofErr w:type="gramEnd"/>
+      <w:r>
+        <w:rPr>
+          <w:rFonts w:ascii="Times" w:eastAsia="Times" w:hAnsi="Times" w:cs="Times"/>
+          <w:i/>
+          <w:color w:val="CC0000"/>
+        </w:rPr>
+        <w:t xml:space="preserve"> considerata. </w:t>
       </w:r>
     </w:p>
     <w:p>
@@ -2390,7 +3354,69 @@
           <w:i/>
           <w:color w:val="CC0000"/>
         </w:rPr>
-        <w:t xml:space="preserve">==Il dotto collettore in condizioni normali è impermeabile all'acqua, ma quando si verifica uno stato di  disidratazione l'ormone ADH promuove il riassorbimento d'acqua a questo livello. In un soggetto  disidratato, l'acqua riassorbita nei dotti collettori può costituire il 25% dell'acqua totale riassorbita a livello  renale. Nel tubulo contorto prossimale si compie invece il riassorbimento obbligato di acqua, sale e  glucosio. </w:t>
+        <w:t>*</w:t>
+      </w:r>
+      <w:r>
+        <w:rPr>
+          <w:rFonts w:ascii="Times" w:eastAsia="Times" w:hAnsi="Times" w:cs="Times"/>
+          <w:i/>
+          <w:color w:val="CC0000"/>
+        </w:rPr>
+        <w:t xml:space="preserve">Il dotto collettore in condizioni normali è impermeabile all'acqua, ma quando si verifica uno stato </w:t>
+      </w:r>
+      <w:proofErr w:type="gramStart"/>
+      <w:r>
+        <w:rPr>
+          <w:rFonts w:ascii="Times" w:eastAsia="Times" w:hAnsi="Times" w:cs="Times"/>
+          <w:i/>
+          <w:color w:val="CC0000"/>
+        </w:rPr>
+        <w:t>di  disidratazione</w:t>
+      </w:r>
+      <w:proofErr w:type="gramEnd"/>
+      <w:r>
+        <w:rPr>
+          <w:rFonts w:ascii="Times" w:eastAsia="Times" w:hAnsi="Times" w:cs="Times"/>
+          <w:i/>
+          <w:color w:val="CC0000"/>
+        </w:rPr>
+        <w:t xml:space="preserve"> l'ormone ADH promuove il riassorbimento d'acqua a questo livello. In un </w:t>
+      </w:r>
+      <w:proofErr w:type="gramStart"/>
+      <w:r>
+        <w:rPr>
+          <w:rFonts w:ascii="Times" w:eastAsia="Times" w:hAnsi="Times" w:cs="Times"/>
+          <w:i/>
+          <w:color w:val="CC0000"/>
+        </w:rPr>
+        <w:t>soggetto  disidratato</w:t>
+      </w:r>
+      <w:proofErr w:type="gramEnd"/>
+      <w:r>
+        <w:rPr>
+          <w:rFonts w:ascii="Times" w:eastAsia="Times" w:hAnsi="Times" w:cs="Times"/>
+          <w:i/>
+          <w:color w:val="CC0000"/>
+        </w:rPr>
+        <w:t xml:space="preserve">, l'acqua riassorbita nei dotti collettori può costituire il 25% dell'acqua totale riassorbita a livello  renale. Nel tubulo contorto prossimale si compie invece il riassorbimento obbligato di acqua, sale </w:t>
+      </w:r>
+      <w:proofErr w:type="gramStart"/>
+      <w:r>
+        <w:rPr>
+          <w:rFonts w:ascii="Times" w:eastAsia="Times" w:hAnsi="Times" w:cs="Times"/>
+          <w:i/>
+          <w:color w:val="CC0000"/>
+        </w:rPr>
+        <w:t>e  glucosio</w:t>
+      </w:r>
+      <w:proofErr w:type="gramEnd"/>
+      <w:r>
+        <w:rPr>
+          <w:rFonts w:ascii="Times" w:eastAsia="Times" w:hAnsi="Times" w:cs="Times"/>
+          <w:i/>
+          <w:color w:val="CC0000"/>
+        </w:rPr>
+        <w:t xml:space="preserve">. </w:t>
       </w:r>
     </w:p>
     <w:p>
@@ -2471,7 +3497,33 @@
           <w:i/>
           <w:color w:val="CC0000"/>
         </w:rPr>
-        <w:t xml:space="preserve">==Il riassorbimento tubulare della maggior parte delle sostanze avviene principalmente nel tubulo prossimale,  dove le sostanze precedentemente raccolte nella capsula di Bowman fuoriescono dal lume tubulare per poi  passare nel lume capillare. La secrezione tubulare procede invece in direzione opposta. Quindi i soluti  riassorbiti non rimangono a livello interstiziale, ma vengono raccolti dalla circolazione sanguigna e ciò è  importante per il mantenimento del gradiente osmotico fra i due lati dell'epitelio tubulare. </w:t>
+        <w:t>*</w:t>
+      </w:r>
+      <w:r>
+        <w:rPr>
+          <w:rFonts w:ascii="Times" w:eastAsia="Times" w:hAnsi="Times" w:cs="Times"/>
+          <w:i/>
+          <w:color w:val="CC0000"/>
+        </w:rPr>
+        <w:t xml:space="preserve">Il riassorbimento tubulare della maggior parte delle sostanze avviene principalmente nel tubulo prossimale,  dove le sostanze precedentemente raccolte nella capsula di Bowman fuoriescono dal lume tubulare per poi  passare nel lume capillare. La secrezione tubulare procede invece in direzione opposta. Quindi i </w:t>
+      </w:r>
+      <w:proofErr w:type="gramStart"/>
+      <w:r>
+        <w:rPr>
+          <w:rFonts w:ascii="Times" w:eastAsia="Times" w:hAnsi="Times" w:cs="Times"/>
+          <w:i/>
+          <w:color w:val="CC0000"/>
+        </w:rPr>
+        <w:t>soluti  riassorbiti</w:t>
+      </w:r>
+      <w:proofErr w:type="gramEnd"/>
+      <w:r>
+        <w:rPr>
+          <w:rFonts w:ascii="Times" w:eastAsia="Times" w:hAnsi="Times" w:cs="Times"/>
+          <w:i/>
+          <w:color w:val="CC0000"/>
+        </w:rPr>
+        <w:t xml:space="preserve"> non rimangono a livello interstiziale, ma vengono raccolti dalla circolazione sanguigna e ciò è  importante per il mantenimento del gradiente osmotico fra i due lati dell'epitelio tubulare. </w:t>
       </w:r>
     </w:p>
     <w:p>
@@ -2553,7 +3605,15 @@
           <w:i/>
           <w:color w:val="CC0000"/>
         </w:rPr>
-        <w:t xml:space="preserve">==Il glucosio viene riassorbito nel tubulo prossimale tramite il </w:t>
+        <w:t>*</w:t>
+      </w:r>
+      <w:r>
+        <w:rPr>
+          <w:rFonts w:ascii="Times" w:eastAsia="Times" w:hAnsi="Times" w:cs="Times"/>
+          <w:i/>
+          <w:color w:val="CC0000"/>
+        </w:rPr>
+        <w:t xml:space="preserve">Il glucosio viene riassorbito nel tubulo prossimale tramite il </w:t>
       </w:r>
       <w:proofErr w:type="spellStart"/>
       <w:r>
@@ -2571,7 +3631,61 @@
           <w:i/>
           <w:color w:val="CC0000"/>
         </w:rPr>
-        <w:t xml:space="preserve"> con il sodio da parte dei trasportatori  SGLT-2 e GLUT-2 (che diversamente dal GLUT-4 è insulina-indipendente). La velocità di filtrazione del  glucosio è di 100 mg/min e normalmente viene totalmente riassorbito senza essere escreto. Quando la sua  concentrazione plasmatica sale da 80 mg/dl a 300 mg/dl viene raggiunta la soglia renale teorica del  glucosio e oltre tale valore si avrà l'escrezione della molecola (condizione presente dei soggetti diabetici). In  realtà tale soglia si ha per concentrazioni di 200 mg/dl a livello arterioso e di 180 mg/dl a livello venoso. </w:t>
+        <w:t xml:space="preserve"> con il sodio da parte dei trasportatori  SGLT-2 e GLUT-2 (che diversamente dal GLUT-4 è insulina-indipendente). La velocità di filtrazione </w:t>
+      </w:r>
+      <w:proofErr w:type="gramStart"/>
+      <w:r>
+        <w:rPr>
+          <w:rFonts w:ascii="Times" w:eastAsia="Times" w:hAnsi="Times" w:cs="Times"/>
+          <w:i/>
+          <w:color w:val="CC0000"/>
+        </w:rPr>
+        <w:t>del  glucosio</w:t>
+      </w:r>
+      <w:proofErr w:type="gramEnd"/>
+      <w:r>
+        <w:rPr>
+          <w:rFonts w:ascii="Times" w:eastAsia="Times" w:hAnsi="Times" w:cs="Times"/>
+          <w:i/>
+          <w:color w:val="CC0000"/>
+        </w:rPr>
+        <w:t xml:space="preserve"> è di 100 mg/min e normalmente viene totalmente riassorbito senza essere escreto. Quando la </w:t>
+      </w:r>
+      <w:proofErr w:type="gramStart"/>
+      <w:r>
+        <w:rPr>
+          <w:rFonts w:ascii="Times" w:eastAsia="Times" w:hAnsi="Times" w:cs="Times"/>
+          <w:i/>
+          <w:color w:val="CC0000"/>
+        </w:rPr>
+        <w:t>sua  concentrazione</w:t>
+      </w:r>
+      <w:proofErr w:type="gramEnd"/>
+      <w:r>
+        <w:rPr>
+          <w:rFonts w:ascii="Times" w:eastAsia="Times" w:hAnsi="Times" w:cs="Times"/>
+          <w:i/>
+          <w:color w:val="CC0000"/>
+        </w:rPr>
+        <w:t xml:space="preserve"> plasmatica sale da 80 mg/dl a 300 mg/dl viene raggiunta la soglia renale teorica del  glucosio e oltre tale valore si avrà l'escrezione della molecola (condizione presente dei soggetti diabetici). </w:t>
+      </w:r>
+      <w:proofErr w:type="gramStart"/>
+      <w:r>
+        <w:rPr>
+          <w:rFonts w:ascii="Times" w:eastAsia="Times" w:hAnsi="Times" w:cs="Times"/>
+          <w:i/>
+          <w:color w:val="CC0000"/>
+        </w:rPr>
+        <w:t>In  realtà</w:t>
+      </w:r>
+      <w:proofErr w:type="gramEnd"/>
+      <w:r>
+        <w:rPr>
+          <w:rFonts w:ascii="Times" w:eastAsia="Times" w:hAnsi="Times" w:cs="Times"/>
+          <w:i/>
+          <w:color w:val="CC0000"/>
+        </w:rPr>
+        <w:t xml:space="preserve"> tale soglia si ha per concentrazioni di 200 mg/dl a livello arterioso e di 180 mg/dl a livello venoso. </w:t>
       </w:r>
     </w:p>
     <w:p>
@@ -2661,7 +3775,51 @@
           <w:i/>
           <w:color w:val="CC0000"/>
         </w:rPr>
-        <w:t>==Nell'epitelio del tubulo prossimale l'acquaporina-1 è presente sia a livello apicale che basolaterale ed è  responsabile del riassorbimento del 60-70% dell'acqua filtrata. Il gradiente osmotico che media questo  riassorbimento viene prodotto dal trasporto attivo di soluti.</w:t>
+        <w:t>*</w:t>
+      </w:r>
+      <w:r>
+        <w:rPr>
+          <w:rFonts w:ascii="Times" w:eastAsia="Times" w:hAnsi="Times" w:cs="Times"/>
+          <w:i/>
+          <w:color w:val="CC0000"/>
+        </w:rPr>
+        <w:t xml:space="preserve">Nell'epitelio del tubulo prossimale l'acquaporina-1 è presente sia a livello apicale che basolaterale ed </w:t>
+      </w:r>
+      <w:proofErr w:type="gramStart"/>
+      <w:r>
+        <w:rPr>
+          <w:rFonts w:ascii="Times" w:eastAsia="Times" w:hAnsi="Times" w:cs="Times"/>
+          <w:i/>
+          <w:color w:val="CC0000"/>
+        </w:rPr>
+        <w:t>è  responsabile</w:t>
+      </w:r>
+      <w:proofErr w:type="gramEnd"/>
+      <w:r>
+        <w:rPr>
+          <w:rFonts w:ascii="Times" w:eastAsia="Times" w:hAnsi="Times" w:cs="Times"/>
+          <w:i/>
+          <w:color w:val="CC0000"/>
+        </w:rPr>
+        <w:t xml:space="preserve"> del riassorbimento del 60-70% dell'acqua filtrata. Il gradiente osmotico che media </w:t>
+      </w:r>
+      <w:proofErr w:type="gramStart"/>
+      <w:r>
+        <w:rPr>
+          <w:rFonts w:ascii="Times" w:eastAsia="Times" w:hAnsi="Times" w:cs="Times"/>
+          <w:i/>
+          <w:color w:val="CC0000"/>
+        </w:rPr>
+        <w:t>questo  riassorbimento</w:t>
+      </w:r>
+      <w:proofErr w:type="gramEnd"/>
+      <w:r>
+        <w:rPr>
+          <w:rFonts w:ascii="Times" w:eastAsia="Times" w:hAnsi="Times" w:cs="Times"/>
+          <w:i/>
+          <w:color w:val="CC0000"/>
+        </w:rPr>
+        <w:t xml:space="preserve"> viene prodotto dal trasporto attivo di soluti.</w:t>
       </w:r>
     </w:p>
     <w:p>
@@ -2735,7 +3893,87 @@
           <w:i/>
           <w:color w:val="CC0000"/>
         </w:rPr>
-        <w:t>==La maggior parte del flusso ematico renale è diretto ai glomeruli situati a livello della corticale. A riposo i  reni ricevono 2-1,2 L/min, che corrisponde al 25% della gittata cardiaca (5 L/min). Il FER può essere  misurato direttamente tramite flussimetro elettromagnetico (o di altro tipo) oppure indirettamente,  calcolandolo a partire dalla clearance di una sostanza non soggetta a fenomeni di riassorbimento o di  secrezione (come il PAI). Prima di ottenere il valore del FER, occorre ricavare il flusso plasmatico renale  effettivo e il flusso plasmatico renale, dividendo quest'ultimo per la percentuale non corpuscolata del sangue  (ematocrito-1). Il glucosio non si presta bene per la misura indiretta del FER perché in condizioni  fisiologiche viene completamente riassorbito, ma teoricamente anche l'inulina non viene né riassorbita né  secreta proprio come l'acido para-</w:t>
+        <w:t>*</w:t>
+      </w:r>
+      <w:r>
+        <w:rPr>
+          <w:rFonts w:ascii="Times" w:eastAsia="Times" w:hAnsi="Times" w:cs="Times"/>
+          <w:i/>
+          <w:color w:val="CC0000"/>
+        </w:rPr>
+        <w:t xml:space="preserve">La maggior parte del flusso ematico renale è diretto ai glomeruli situati a livello della corticale. A riposo </w:t>
+      </w:r>
+      <w:proofErr w:type="gramStart"/>
+      <w:r>
+        <w:rPr>
+          <w:rFonts w:ascii="Times" w:eastAsia="Times" w:hAnsi="Times" w:cs="Times"/>
+          <w:i/>
+          <w:color w:val="CC0000"/>
+        </w:rPr>
+        <w:t>i  reni</w:t>
+      </w:r>
+      <w:proofErr w:type="gramEnd"/>
+      <w:r>
+        <w:rPr>
+          <w:rFonts w:ascii="Times" w:eastAsia="Times" w:hAnsi="Times" w:cs="Times"/>
+          <w:i/>
+          <w:color w:val="CC0000"/>
+        </w:rPr>
+        <w:t xml:space="preserve"> ricevono 2-1,2 L/min, che corrisponde al 25% della gittata cardiaca (5 L/min). Il FER può </w:t>
+      </w:r>
+      <w:proofErr w:type="gramStart"/>
+      <w:r>
+        <w:rPr>
+          <w:rFonts w:ascii="Times" w:eastAsia="Times" w:hAnsi="Times" w:cs="Times"/>
+          <w:i/>
+          <w:color w:val="CC0000"/>
+        </w:rPr>
+        <w:t>essere  misurato</w:t>
+      </w:r>
+      <w:proofErr w:type="gramEnd"/>
+      <w:r>
+        <w:rPr>
+          <w:rFonts w:ascii="Times" w:eastAsia="Times" w:hAnsi="Times" w:cs="Times"/>
+          <w:i/>
+          <w:color w:val="CC0000"/>
+        </w:rPr>
+        <w:t xml:space="preserve"> direttamente tramite flussimetro elettromagnetico (o di altro tipo) oppure indirettamente,  calcolandolo a partire dalla clearance di una sostanza non soggetta a fenomeni di riassorbimento o di  secrezione (come il PAI). Prima di ottenere il valore del FER, occorre ricavare il flusso plasmatico </w:t>
+      </w:r>
+      <w:proofErr w:type="gramStart"/>
+      <w:r>
+        <w:rPr>
+          <w:rFonts w:ascii="Times" w:eastAsia="Times" w:hAnsi="Times" w:cs="Times"/>
+          <w:i/>
+          <w:color w:val="CC0000"/>
+        </w:rPr>
+        <w:t>renale  effettivo</w:t>
+      </w:r>
+      <w:proofErr w:type="gramEnd"/>
+      <w:r>
+        <w:rPr>
+          <w:rFonts w:ascii="Times" w:eastAsia="Times" w:hAnsi="Times" w:cs="Times"/>
+          <w:i/>
+          <w:color w:val="CC0000"/>
+        </w:rPr>
+        <w:t xml:space="preserve"> e il flusso plasmatico renale, dividendo quest'ultimo per la percentuale non corpuscolata del sangue  (ematocrito-1). Il glucosio non si presta bene per la misura indiretta del FER perché in </w:t>
+      </w:r>
+      <w:proofErr w:type="gramStart"/>
+      <w:r>
+        <w:rPr>
+          <w:rFonts w:ascii="Times" w:eastAsia="Times" w:hAnsi="Times" w:cs="Times"/>
+          <w:i/>
+          <w:color w:val="CC0000"/>
+        </w:rPr>
+        <w:t>condizioni  fisiologiche</w:t>
+      </w:r>
+      <w:proofErr w:type="gramEnd"/>
+      <w:r>
+        <w:rPr>
+          <w:rFonts w:ascii="Times" w:eastAsia="Times" w:hAnsi="Times" w:cs="Times"/>
+          <w:i/>
+          <w:color w:val="CC0000"/>
+        </w:rPr>
+        <w:t xml:space="preserve"> viene completamente riassorbito, ma teoricamente anche l'inulina non viene né riassorbita né  secreta proprio come l'acido para-</w:t>
       </w:r>
       <w:proofErr w:type="spellStart"/>
       <w:r>
@@ -2827,7 +4065,33 @@
           <w:i/>
           <w:color w:val="CC0000"/>
         </w:rPr>
-        <w:t xml:space="preserve">==I reni ricevono 1/5 della gittata cardiaca (ma può arrivare anche a 1/4) e la resistenza </w:t>
+        <w:t>*</w:t>
+      </w:r>
+      <w:r>
+        <w:rPr>
+          <w:rFonts w:ascii="Times" w:eastAsia="Times" w:hAnsi="Times" w:cs="Times"/>
+          <w:i/>
+          <w:color w:val="CC0000"/>
+        </w:rPr>
+        <w:t xml:space="preserve">I reni ricevono 1/5 della gittata cardiaca (ma può arrivare anche a 1/4) e la resistenza vascolare </w:t>
+      </w:r>
+      <w:proofErr w:type="gramStart"/>
+      <w:r>
+        <w:rPr>
+          <w:rFonts w:ascii="Times" w:eastAsia="Times" w:hAnsi="Times" w:cs="Times"/>
+          <w:i/>
+          <w:color w:val="CC0000"/>
+        </w:rPr>
+        <w:t>renale  varia</w:t>
+      </w:r>
+      <w:proofErr w:type="gramEnd"/>
+      <w:r>
+        <w:rPr>
+          <w:rFonts w:ascii="Times" w:eastAsia="Times" w:hAnsi="Times" w:cs="Times"/>
+          <w:i/>
+          <w:color w:val="CC0000"/>
+        </w:rPr>
+        <w:t xml:space="preserve"> con la pressione, in modo da mantenersi costante. Il calibro vasale viene ridotto in </w:t>
       </w:r>
       <w:r>
         <w:rPr>
@@ -2836,7 +4100,25 @@
           <w:color w:val="CC0000"/>
         </w:rPr>
         <w:lastRenderedPageBreak/>
-        <w:t xml:space="preserve">vascolare renale  varia con la pressione, in modo da mantenersi costante. Il calibro vasale viene ridotto in seguito alla  stimolazione con noradrenalina (SNA ortosimpatico), mentre aumenta per effetto della dopamina (prodotta  a livello renale). Il livello di </w:t>
+        <w:t xml:space="preserve">seguito </w:t>
+      </w:r>
+      <w:proofErr w:type="gramStart"/>
+      <w:r>
+        <w:rPr>
+          <w:rFonts w:ascii="Times" w:eastAsia="Times" w:hAnsi="Times" w:cs="Times"/>
+          <w:i/>
+          <w:color w:val="CC0000"/>
+        </w:rPr>
+        <w:t>alla  stimolazione</w:t>
+      </w:r>
+      <w:proofErr w:type="gramEnd"/>
+      <w:r>
+        <w:rPr>
+          <w:rFonts w:ascii="Times" w:eastAsia="Times" w:hAnsi="Times" w:cs="Times"/>
+          <w:i/>
+          <w:color w:val="CC0000"/>
+        </w:rPr>
+        <w:t xml:space="preserve"> con noradrenalina (SNA ortosimpatico), mentre aumenta per effetto della dopamina (prodotta  a livello renale). Il livello di </w:t>
       </w:r>
       <w:proofErr w:type="spellStart"/>
       <w:r>
@@ -2854,7 +4136,25 @@
           <w:i/>
           <w:color w:val="CC0000"/>
         </w:rPr>
-        <w:t xml:space="preserve"> (prodotta specialmente durante l'esercizio fisico) è inversamente  proporzionale alla VFG. </w:t>
+        <w:t xml:space="preserve"> (prodotta specialmente durante l'esercizio fisico) è </w:t>
+      </w:r>
+      <w:proofErr w:type="gramStart"/>
+      <w:r>
+        <w:rPr>
+          <w:rFonts w:ascii="Times" w:eastAsia="Times" w:hAnsi="Times" w:cs="Times"/>
+          <w:i/>
+          <w:color w:val="CC0000"/>
+        </w:rPr>
+        <w:t>inversamente  proporzionale</w:t>
+      </w:r>
+      <w:proofErr w:type="gramEnd"/>
+      <w:r>
+        <w:rPr>
+          <w:rFonts w:ascii="Times" w:eastAsia="Times" w:hAnsi="Times" w:cs="Times"/>
+          <w:i/>
+          <w:color w:val="CC0000"/>
+        </w:rPr>
+        <w:t xml:space="preserve"> alla VFG. </w:t>
       </w:r>
     </w:p>
     <w:p>
@@ -2928,7 +4228,51 @@
           <w:i/>
           <w:color w:val="CC0000"/>
         </w:rPr>
-        <w:t xml:space="preserve">==Il riassorbimento facoltativo d'acqua è un processo che avviene nella parte distale del nefrone (specialmente  nel dotto collettore) e che viene promosso dall'ADH. L'acqua riassorbita con questa modalità può arrivare a  coprire il 25% dell'acqua totale riassorbita, ma in condizioni normali prevale il riassorbimento obbligato  che nel tubulo prossimale arriva a coprire una percentuale del 60-70%. </w:t>
+        <w:t>*</w:t>
+      </w:r>
+      <w:r>
+        <w:rPr>
+          <w:rFonts w:ascii="Times" w:eastAsia="Times" w:hAnsi="Times" w:cs="Times"/>
+          <w:i/>
+          <w:color w:val="CC0000"/>
+        </w:rPr>
+        <w:t>Il riassorbimento facoltativo d'acqua è un processo che avviene nella parte distale del nefrone (</w:t>
+      </w:r>
+      <w:proofErr w:type="gramStart"/>
+      <w:r>
+        <w:rPr>
+          <w:rFonts w:ascii="Times" w:eastAsia="Times" w:hAnsi="Times" w:cs="Times"/>
+          <w:i/>
+          <w:color w:val="CC0000"/>
+        </w:rPr>
+        <w:t>specialmente  nel</w:t>
+      </w:r>
+      <w:proofErr w:type="gramEnd"/>
+      <w:r>
+        <w:rPr>
+          <w:rFonts w:ascii="Times" w:eastAsia="Times" w:hAnsi="Times" w:cs="Times"/>
+          <w:i/>
+          <w:color w:val="CC0000"/>
+        </w:rPr>
+        <w:t xml:space="preserve"> dotto collettore) e che viene promosso dall'ADH. L'acqua riassorbita con questa modalità può arrivare </w:t>
+      </w:r>
+      <w:proofErr w:type="gramStart"/>
+      <w:r>
+        <w:rPr>
+          <w:rFonts w:ascii="Times" w:eastAsia="Times" w:hAnsi="Times" w:cs="Times"/>
+          <w:i/>
+          <w:color w:val="CC0000"/>
+        </w:rPr>
+        <w:t>a  coprire</w:t>
+      </w:r>
+      <w:proofErr w:type="gramEnd"/>
+      <w:r>
+        <w:rPr>
+          <w:rFonts w:ascii="Times" w:eastAsia="Times" w:hAnsi="Times" w:cs="Times"/>
+          <w:i/>
+          <w:color w:val="CC0000"/>
+        </w:rPr>
+        <w:t xml:space="preserve"> il 25% dell'acqua totale riassorbita, ma in condizioni normali prevale il riassorbimento obbligato  che nel tubulo prossimale arriva a coprire una percentuale del 60-70%. </w:t>
       </w:r>
     </w:p>
     <w:p>
@@ -3003,7 +4347,51 @@
           <w:i/>
           <w:color w:val="CC0000"/>
         </w:rPr>
-        <w:t>==Nel tubulo prossimale avviene il riassorbimento del 60-70% dell'acqua e dei soluti filtrati, con l'eccezione  del glucosio (che viene completamente riassorbito) e dell'urea (riassorbita per il 20% e poi secreta nell'ansa  di Henle). Si ricorda che l'inulina non viene né secreta né escreta, mentre la creatinina viene secreta proprio  a livello del tubulo prossimale.</w:t>
+        <w:t>*</w:t>
+      </w:r>
+      <w:r>
+        <w:rPr>
+          <w:rFonts w:ascii="Times" w:eastAsia="Times" w:hAnsi="Times" w:cs="Times"/>
+          <w:i/>
+          <w:color w:val="CC0000"/>
+        </w:rPr>
+        <w:t xml:space="preserve">Nel tubulo prossimale avviene il riassorbimento del 60-70% dell'acqua e dei soluti filtrati, con </w:t>
+      </w:r>
+      <w:proofErr w:type="gramStart"/>
+      <w:r>
+        <w:rPr>
+          <w:rFonts w:ascii="Times" w:eastAsia="Times" w:hAnsi="Times" w:cs="Times"/>
+          <w:i/>
+          <w:color w:val="CC0000"/>
+        </w:rPr>
+        <w:t>l'eccezione  del</w:t>
+      </w:r>
+      <w:proofErr w:type="gramEnd"/>
+      <w:r>
+        <w:rPr>
+          <w:rFonts w:ascii="Times" w:eastAsia="Times" w:hAnsi="Times" w:cs="Times"/>
+          <w:i/>
+          <w:color w:val="CC0000"/>
+        </w:rPr>
+        <w:t xml:space="preserve"> glucosio (che viene completamente riassorbito) e dell'urea (riassorbita per il 20% e poi secreta nell'ansa  di Henle). Si ricorda che l'inulina non viene né secreta né escreta, mentre la creatinina viene secreta </w:t>
+      </w:r>
+      <w:proofErr w:type="gramStart"/>
+      <w:r>
+        <w:rPr>
+          <w:rFonts w:ascii="Times" w:eastAsia="Times" w:hAnsi="Times" w:cs="Times"/>
+          <w:i/>
+          <w:color w:val="CC0000"/>
+        </w:rPr>
+        <w:t>proprio  a</w:t>
+      </w:r>
+      <w:proofErr w:type="gramEnd"/>
+      <w:r>
+        <w:rPr>
+          <w:rFonts w:ascii="Times" w:eastAsia="Times" w:hAnsi="Times" w:cs="Times"/>
+          <w:i/>
+          <w:color w:val="CC0000"/>
+        </w:rPr>
+        <w:t xml:space="preserve"> livello del tubulo prossimale.</w:t>
       </w:r>
     </w:p>
     <w:p>
@@ -3077,7 +4465,51 @@
           <w:i/>
           <w:color w:val="CC0000"/>
         </w:rPr>
-        <w:t xml:space="preserve">==La regolazione renale della pressione serve a mantenere in equilibrio omeostatico i fluidi extracellulari e in  particolare a tenere sotto controllo il volume del plasma presente nel sangue. In questo meccanismo  intervengono non solo l'ADH, ma anche il sistema nervoso autonomo, gli ormoni natriuretici e il sistema  renina-angiotensina-aldosterone.  </w:t>
+        <w:t>*</w:t>
+      </w:r>
+      <w:r>
+        <w:rPr>
+          <w:rFonts w:ascii="Times" w:eastAsia="Times" w:hAnsi="Times" w:cs="Times"/>
+          <w:i/>
+          <w:color w:val="CC0000"/>
+        </w:rPr>
+        <w:t xml:space="preserve">La regolazione renale della pressione serve a mantenere in equilibrio omeostatico i fluidi extracellulari e </w:t>
+      </w:r>
+      <w:proofErr w:type="gramStart"/>
+      <w:r>
+        <w:rPr>
+          <w:rFonts w:ascii="Times" w:eastAsia="Times" w:hAnsi="Times" w:cs="Times"/>
+          <w:i/>
+          <w:color w:val="CC0000"/>
+        </w:rPr>
+        <w:t>in  particolare</w:t>
+      </w:r>
+      <w:proofErr w:type="gramEnd"/>
+      <w:r>
+        <w:rPr>
+          <w:rFonts w:ascii="Times" w:eastAsia="Times" w:hAnsi="Times" w:cs="Times"/>
+          <w:i/>
+          <w:color w:val="CC0000"/>
+        </w:rPr>
+        <w:t xml:space="preserve"> a tenere sotto controllo il volume del plasma presente nel sangue. In questo </w:t>
+      </w:r>
+      <w:proofErr w:type="gramStart"/>
+      <w:r>
+        <w:rPr>
+          <w:rFonts w:ascii="Times" w:eastAsia="Times" w:hAnsi="Times" w:cs="Times"/>
+          <w:i/>
+          <w:color w:val="CC0000"/>
+        </w:rPr>
+        <w:t>meccanismo  intervengono</w:t>
+      </w:r>
+      <w:proofErr w:type="gramEnd"/>
+      <w:r>
+        <w:rPr>
+          <w:rFonts w:ascii="Times" w:eastAsia="Times" w:hAnsi="Times" w:cs="Times"/>
+          <w:i/>
+          <w:color w:val="CC0000"/>
+        </w:rPr>
+        <w:t xml:space="preserve"> non solo l'ADH, ma anche il sistema nervoso autonomo, gli ormoni natriuretici e il sistema  renina-angiotensina-aldosterone.  </w:t>
       </w:r>
     </w:p>
     <w:p>
@@ -3158,7 +4590,15 @@
           <w:i/>
           <w:color w:val="CC0000"/>
         </w:rPr>
-        <w:t>==L'ammonio viene prodotto tramite due reazioni in serie mediate dalla glutamminasi e dalla glutammico  deidrogenasi, che permettono di ottenere da una molecola di glutammina 2 molecole di NH</w:t>
+        <w:t>*</w:t>
+      </w:r>
+      <w:r>
+        <w:rPr>
+          <w:rFonts w:ascii="Times" w:eastAsia="Times" w:hAnsi="Times" w:cs="Times"/>
+          <w:i/>
+          <w:color w:val="CC0000"/>
+        </w:rPr>
+        <w:t>L'ammonio viene prodotto tramite due reazioni in serie mediate dalla glutamminasi e dalla glutammico  deidrogenasi, che permettono di ottenere da una molecola di glutammina 2 molecole di NH</w:t>
       </w:r>
       <w:r>
         <w:rPr>
@@ -3206,7 +4646,25 @@
           <w:i/>
           <w:color w:val="CC0000"/>
         </w:rPr>
-        <w:t xml:space="preserve">. In condizioni di acidosi cronica viene aumentata la secrezione di ammoniaca,  capace di tamponare l'abbassamento di pH. </w:t>
+        <w:t xml:space="preserve">. In condizioni di acidosi cronica viene aumentata la secrezione di </w:t>
+      </w:r>
+      <w:proofErr w:type="gramStart"/>
+      <w:r>
+        <w:rPr>
+          <w:rFonts w:ascii="Times" w:eastAsia="Times" w:hAnsi="Times" w:cs="Times"/>
+          <w:i/>
+          <w:color w:val="CC0000"/>
+        </w:rPr>
+        <w:t>ammoniaca,  capace</w:t>
+      </w:r>
+      <w:proofErr w:type="gramEnd"/>
+      <w:r>
+        <w:rPr>
+          <w:rFonts w:ascii="Times" w:eastAsia="Times" w:hAnsi="Times" w:cs="Times"/>
+          <w:i/>
+          <w:color w:val="CC0000"/>
+        </w:rPr>
+        <w:t xml:space="preserve"> di tamponare l'abbassamento di pH. </w:t>
       </w:r>
     </w:p>
     <w:p>
@@ -3266,7 +4724,69 @@
           <w:i/>
           <w:color w:val="CC0000"/>
         </w:rPr>
-        <w:t xml:space="preserve">==La pressione del sangue a livello dei capillari glomerulari è di 48-60 mmHg, mentre la pressione oncotica  glomerulare è di 29 mmHg. Le altre forze che partecipano alla filtrazione glomerulare sono la pressione  idrostatica nella capsula di Bowman (15 mmHg) e la pressione oncotica nella stessa (0 mmHg per la  scarsità di proteine presenti nell'ultrafiltrato). Il controllo localizzato della pressione idrostatica a livello  glomerulare è regolata in massima parte dal sistema ortosimpatico, mentre l'ADH (vasopressina) esercita  un effetto sulla pressione sanguigna sistemica, favorendo il riassorbimento dell'acqua a livello dei dotti  collettori (inserimento dell'acquaporina-2 sulla membrana apicale delle cellule principali) ed  incrementando così il volume di plasma circolante. </w:t>
+        <w:t>*</w:t>
+      </w:r>
+      <w:r>
+        <w:rPr>
+          <w:rFonts w:ascii="Times" w:eastAsia="Times" w:hAnsi="Times" w:cs="Times"/>
+          <w:i/>
+          <w:color w:val="CC0000"/>
+        </w:rPr>
+        <w:t xml:space="preserve">La pressione del sangue a livello dei capillari glomerulari è di 48-60 mmHg, mentre la pressione </w:t>
+      </w:r>
+      <w:proofErr w:type="gramStart"/>
+      <w:r>
+        <w:rPr>
+          <w:rFonts w:ascii="Times" w:eastAsia="Times" w:hAnsi="Times" w:cs="Times"/>
+          <w:i/>
+          <w:color w:val="CC0000"/>
+        </w:rPr>
+        <w:t>oncotica  glomerulare</w:t>
+      </w:r>
+      <w:proofErr w:type="gramEnd"/>
+      <w:r>
+        <w:rPr>
+          <w:rFonts w:ascii="Times" w:eastAsia="Times" w:hAnsi="Times" w:cs="Times"/>
+          <w:i/>
+          <w:color w:val="CC0000"/>
+        </w:rPr>
+        <w:t xml:space="preserve"> è di 29 mmHg. Le altre forze che partecipano alla filtrazione glomerulare sono la </w:t>
+      </w:r>
+      <w:proofErr w:type="gramStart"/>
+      <w:r>
+        <w:rPr>
+          <w:rFonts w:ascii="Times" w:eastAsia="Times" w:hAnsi="Times" w:cs="Times"/>
+          <w:i/>
+          <w:color w:val="CC0000"/>
+        </w:rPr>
+        <w:t>pressione  idrostatica</w:t>
+      </w:r>
+      <w:proofErr w:type="gramEnd"/>
+      <w:r>
+        <w:rPr>
+          <w:rFonts w:ascii="Times" w:eastAsia="Times" w:hAnsi="Times" w:cs="Times"/>
+          <w:i/>
+          <w:color w:val="CC0000"/>
+        </w:rPr>
+        <w:t xml:space="preserve"> nella capsula di Bowman (15 mmHg) e la pressione oncotica nella stessa (0 mmHg per la  scarsità di proteine presenti nell'ultrafiltrato). Il controllo localizzato della pressione idrostatica a </w:t>
+      </w:r>
+      <w:proofErr w:type="gramStart"/>
+      <w:r>
+        <w:rPr>
+          <w:rFonts w:ascii="Times" w:eastAsia="Times" w:hAnsi="Times" w:cs="Times"/>
+          <w:i/>
+          <w:color w:val="CC0000"/>
+        </w:rPr>
+        <w:t>livello  glomerulare</w:t>
+      </w:r>
+      <w:proofErr w:type="gramEnd"/>
+      <w:r>
+        <w:rPr>
+          <w:rFonts w:ascii="Times" w:eastAsia="Times" w:hAnsi="Times" w:cs="Times"/>
+          <w:i/>
+          <w:color w:val="CC0000"/>
+        </w:rPr>
+        <w:t xml:space="preserve"> è regolata in massima parte dal sistema ortosimpatico, mentre l'ADH (vasopressina) esercita  un effetto sulla pressione sanguigna sistemica, favorendo il riassorbimento dell'acqua a livello dei dotti  collettori (inserimento dell'acquaporina-2 sulla membrana apicale delle cellule principali) ed  incrementando così il volume di plasma circolante. </w:t>
       </w:r>
     </w:p>
     <w:p>
@@ -3340,7 +4860,51 @@
           <w:i/>
           <w:color w:val="CC0000"/>
         </w:rPr>
-        <w:t>==La pressione oncotica glomerulare è circa 25-32 mmHg, mentre la pressione oncotica capsulare è nulla a  causa della quasi totale mancanza di proteine nell'ultrafiltrato. Per quanto riguarda invece le pressioni  idrostatiche, queste sono invece di 45-60 mmHg a livello glomerulare (circa il 40% della pressione arteriosa  sistemica) e di 18 mmHg a livello capsulare.</w:t>
+        <w:t>*</w:t>
+      </w:r>
+      <w:r>
+        <w:rPr>
+          <w:rFonts w:ascii="Times" w:eastAsia="Times" w:hAnsi="Times" w:cs="Times"/>
+          <w:i/>
+          <w:color w:val="CC0000"/>
+        </w:rPr>
+        <w:t xml:space="preserve">La pressione oncotica glomerulare è circa 25-32 mmHg, mentre la pressione oncotica capsulare è nulla </w:t>
+      </w:r>
+      <w:proofErr w:type="gramStart"/>
+      <w:r>
+        <w:rPr>
+          <w:rFonts w:ascii="Times" w:eastAsia="Times" w:hAnsi="Times" w:cs="Times"/>
+          <w:i/>
+          <w:color w:val="CC0000"/>
+        </w:rPr>
+        <w:t>a  causa</w:t>
+      </w:r>
+      <w:proofErr w:type="gramEnd"/>
+      <w:r>
+        <w:rPr>
+          <w:rFonts w:ascii="Times" w:eastAsia="Times" w:hAnsi="Times" w:cs="Times"/>
+          <w:i/>
+          <w:color w:val="CC0000"/>
+        </w:rPr>
+        <w:t xml:space="preserve"> della quasi totale mancanza di proteine nell'ultrafiltrato. Per quanto riguarda invece le </w:t>
+      </w:r>
+      <w:proofErr w:type="gramStart"/>
+      <w:r>
+        <w:rPr>
+          <w:rFonts w:ascii="Times" w:eastAsia="Times" w:hAnsi="Times" w:cs="Times"/>
+          <w:i/>
+          <w:color w:val="CC0000"/>
+        </w:rPr>
+        <w:t>pressioni  idrostatiche</w:t>
+      </w:r>
+      <w:proofErr w:type="gramEnd"/>
+      <w:r>
+        <w:rPr>
+          <w:rFonts w:ascii="Times" w:eastAsia="Times" w:hAnsi="Times" w:cs="Times"/>
+          <w:i/>
+          <w:color w:val="CC0000"/>
+        </w:rPr>
+        <w:t>, queste sono invece di 45-60 mmHg a livello glomerulare (circa il 40% della pressione arteriosa  sistemica) e di 18 mmHg a livello capsulare.</w:t>
       </w:r>
     </w:p>
     <w:p>
@@ -3430,16 +4994,33 @@
           <w:i/>
           <w:color w:val="CC0000"/>
         </w:rPr>
-        <w:t xml:space="preserve">==L'ammoniaca (derivata prevalentemente dal metabolismo della glutammina) è una base debole impiegata  anche come tampone per il pH urinario, in quanto riesce a legare </w:t>
-      </w:r>
-      <w:r>
-        <w:rPr>
-          <w:rFonts w:ascii="Times" w:eastAsia="Times" w:hAnsi="Times" w:cs="Times"/>
-          <w:i/>
-          <w:color w:val="CC0000"/>
-        </w:rPr>
-        <w:lastRenderedPageBreak/>
-        <w:t>idrogenioni formando NH</w:t>
+        <w:t>*</w:t>
+      </w:r>
+      <w:r>
+        <w:rPr>
+          <w:rFonts w:ascii="Times" w:eastAsia="Times" w:hAnsi="Times" w:cs="Times"/>
+          <w:i/>
+          <w:color w:val="CC0000"/>
+        </w:rPr>
+        <w:t xml:space="preserve">L'ammoniaca (derivata prevalentemente dal metabolismo della glutammina) è una base debole </w:t>
+      </w:r>
+      <w:proofErr w:type="gramStart"/>
+      <w:r>
+        <w:rPr>
+          <w:rFonts w:ascii="Times" w:eastAsia="Times" w:hAnsi="Times" w:cs="Times"/>
+          <w:i/>
+          <w:color w:val="CC0000"/>
+        </w:rPr>
+        <w:t>impiegata  anche</w:t>
+      </w:r>
+      <w:proofErr w:type="gramEnd"/>
+      <w:r>
+        <w:rPr>
+          <w:rFonts w:ascii="Times" w:eastAsia="Times" w:hAnsi="Times" w:cs="Times"/>
+          <w:i/>
+          <w:color w:val="CC0000"/>
+        </w:rPr>
+        <w:t xml:space="preserve"> come tampone per il pH urinario, in quanto riesce a legare idrogenioni formando NH</w:t>
       </w:r>
       <w:r>
         <w:rPr>
@@ -3469,7 +5050,34 @@
           <w:i/>
           <w:color w:val="CC0000"/>
         </w:rPr>
-        <w:t>. In condizioni  di acidosi cronica aumenta la quantità di ammonio escreto per ogni determinato pH urinario.  L'</w:t>
+        <w:t xml:space="preserve">. In </w:t>
+      </w:r>
+      <w:proofErr w:type="gramStart"/>
+      <w:r>
+        <w:rPr>
+          <w:rFonts w:ascii="Times" w:eastAsia="Times" w:hAnsi="Times" w:cs="Times"/>
+          <w:i/>
+          <w:color w:val="CC0000"/>
+        </w:rPr>
+        <w:t>condizioni  di</w:t>
+      </w:r>
+      <w:proofErr w:type="gramEnd"/>
+      <w:r>
+        <w:rPr>
+          <w:rFonts w:ascii="Times" w:eastAsia="Times" w:hAnsi="Times" w:cs="Times"/>
+          <w:i/>
+          <w:color w:val="CC0000"/>
+        </w:rPr>
+        <w:t xml:space="preserve"> acidosi cronica aumenta la quantità di ammonio escreto per </w:t>
+      </w:r>
+      <w:r>
+        <w:rPr>
+          <w:rFonts w:ascii="Times" w:eastAsia="Times" w:hAnsi="Times" w:cs="Times"/>
+          <w:i/>
+          <w:color w:val="CC0000"/>
+        </w:rPr>
+        <w:lastRenderedPageBreak/>
+        <w:t>ogni determinato pH urinario.  L'</w:t>
       </w:r>
       <w:proofErr w:type="spellStart"/>
       <w:r>
@@ -3505,7 +5113,25 @@
           <w:i/>
           <w:color w:val="CC0000"/>
         </w:rPr>
-        <w:t xml:space="preserve"> è associata  all'aumento del rilascio di H</w:t>
+        <w:t xml:space="preserve"> è </w:t>
+      </w:r>
+      <w:proofErr w:type="gramStart"/>
+      <w:r>
+        <w:rPr>
+          <w:rFonts w:ascii="Times" w:eastAsia="Times" w:hAnsi="Times" w:cs="Times"/>
+          <w:i/>
+          <w:color w:val="CC0000"/>
+        </w:rPr>
+        <w:t>associata  all'aumento</w:t>
+      </w:r>
+      <w:proofErr w:type="gramEnd"/>
+      <w:r>
+        <w:rPr>
+          <w:rFonts w:ascii="Times" w:eastAsia="Times" w:hAnsi="Times" w:cs="Times"/>
+          <w:i/>
+          <w:color w:val="CC0000"/>
+        </w:rPr>
+        <w:t xml:space="preserve"> del rilascio di H</w:t>
       </w:r>
       <w:r>
         <w:rPr>
@@ -3524,7 +5150,25 @@
           <w:i/>
           <w:color w:val="CC0000"/>
         </w:rPr>
-        <w:t xml:space="preserve">(probabilmente associato ad acidosi intracellulare). Il pH delle urine è  solitamente più acido rispetto a quello del plasma e quindi presenta valori più bassi. </w:t>
+        <w:t xml:space="preserve">(probabilmente associato ad acidosi intracellulare). Il pH delle urine </w:t>
+      </w:r>
+      <w:proofErr w:type="gramStart"/>
+      <w:r>
+        <w:rPr>
+          <w:rFonts w:ascii="Times" w:eastAsia="Times" w:hAnsi="Times" w:cs="Times"/>
+          <w:i/>
+          <w:color w:val="CC0000"/>
+        </w:rPr>
+        <w:t>è  solitamente</w:t>
+      </w:r>
+      <w:proofErr w:type="gramEnd"/>
+      <w:r>
+        <w:rPr>
+          <w:rFonts w:ascii="Times" w:eastAsia="Times" w:hAnsi="Times" w:cs="Times"/>
+          <w:i/>
+          <w:color w:val="CC0000"/>
+        </w:rPr>
+        <w:t xml:space="preserve"> più acido rispetto a quello del plasma e quindi presenta valori più bassi. </w:t>
       </w:r>
     </w:p>
     <w:p>
@@ -3598,7 +5242,15 @@
           <w:i/>
           <w:color w:val="CC0000"/>
         </w:rPr>
-        <w:t>==Il para-</w:t>
+        <w:t>*</w:t>
+      </w:r>
+      <w:r>
+        <w:rPr>
+          <w:rFonts w:ascii="Times" w:eastAsia="Times" w:hAnsi="Times" w:cs="Times"/>
+          <w:i/>
+          <w:color w:val="CC0000"/>
+        </w:rPr>
+        <w:t>Il para-</w:t>
       </w:r>
       <w:proofErr w:type="spellStart"/>
       <w:r>
@@ -3616,7 +5268,97 @@
           <w:i/>
           <w:color w:val="CC0000"/>
         </w:rPr>
-        <w:t xml:space="preserve"> (PAI) può essere utilizzato per la misurazione del flusso ematico renale, in quanto  la quantità filtrata è uguale a quella escreta (equilibrio tra riassorbimento e secrezione). Il glucosio non  viene escreto in condizioni fisiologiche e quindi la sua clearance è pari a 0 ml/min. La clearance dell'inulina  è uguale al suo valore di VGF, in quanto viene completamente filtrata ed escreta senza essere riassorbita o  secreta. Anche la clearance della creatinina ha caratteristiche simili, sebbene sia presente una minima  secrezione a livello del tubulo prossimale. Se quindi la clearance dell'inulina è pari a 125 ml/min, quella  della </w:t>
+        <w:t xml:space="preserve"> (PAI) può essere utilizzato per la misurazione del flusso ematico renale, in </w:t>
+      </w:r>
+      <w:proofErr w:type="gramStart"/>
+      <w:r>
+        <w:rPr>
+          <w:rFonts w:ascii="Times" w:eastAsia="Times" w:hAnsi="Times" w:cs="Times"/>
+          <w:i/>
+          <w:color w:val="CC0000"/>
+        </w:rPr>
+        <w:t>quanto  la</w:t>
+      </w:r>
+      <w:proofErr w:type="gramEnd"/>
+      <w:r>
+        <w:rPr>
+          <w:rFonts w:ascii="Times" w:eastAsia="Times" w:hAnsi="Times" w:cs="Times"/>
+          <w:i/>
+          <w:color w:val="CC0000"/>
+        </w:rPr>
+        <w:t xml:space="preserve"> quantità filtrata è uguale a quella escreta (equilibrio tra riassorbimento e secrezione). Il glucosio </w:t>
+      </w:r>
+      <w:proofErr w:type="gramStart"/>
+      <w:r>
+        <w:rPr>
+          <w:rFonts w:ascii="Times" w:eastAsia="Times" w:hAnsi="Times" w:cs="Times"/>
+          <w:i/>
+          <w:color w:val="CC0000"/>
+        </w:rPr>
+        <w:t>non  viene</w:t>
+      </w:r>
+      <w:proofErr w:type="gramEnd"/>
+      <w:r>
+        <w:rPr>
+          <w:rFonts w:ascii="Times" w:eastAsia="Times" w:hAnsi="Times" w:cs="Times"/>
+          <w:i/>
+          <w:color w:val="CC0000"/>
+        </w:rPr>
+        <w:t xml:space="preserve"> escreto in condizioni fisiologiche e quindi la sua clearance è pari a 0 ml/min. La clearance </w:t>
+      </w:r>
+      <w:proofErr w:type="gramStart"/>
+      <w:r>
+        <w:rPr>
+          <w:rFonts w:ascii="Times" w:eastAsia="Times" w:hAnsi="Times" w:cs="Times"/>
+          <w:i/>
+          <w:color w:val="CC0000"/>
+        </w:rPr>
+        <w:t>dell'inulina  è</w:t>
+      </w:r>
+      <w:proofErr w:type="gramEnd"/>
+      <w:r>
+        <w:rPr>
+          <w:rFonts w:ascii="Times" w:eastAsia="Times" w:hAnsi="Times" w:cs="Times"/>
+          <w:i/>
+          <w:color w:val="CC0000"/>
+        </w:rPr>
+        <w:t xml:space="preserve"> uguale al suo valore di VGF, in quanto viene completamente filtrata ed escreta senza essere riassorbita o  secreta. Anche la clearance della creatinina ha caratteristiche simili, sebbene sia presente una </w:t>
+      </w:r>
+      <w:proofErr w:type="gramStart"/>
+      <w:r>
+        <w:rPr>
+          <w:rFonts w:ascii="Times" w:eastAsia="Times" w:hAnsi="Times" w:cs="Times"/>
+          <w:i/>
+          <w:color w:val="CC0000"/>
+        </w:rPr>
+        <w:t>minima  secrezione</w:t>
+      </w:r>
+      <w:proofErr w:type="gramEnd"/>
+      <w:r>
+        <w:rPr>
+          <w:rFonts w:ascii="Times" w:eastAsia="Times" w:hAnsi="Times" w:cs="Times"/>
+          <w:i/>
+          <w:color w:val="CC0000"/>
+        </w:rPr>
+        <w:t xml:space="preserve"> a livello del tubulo prossimale. Se quindi la clearance dell'inulina è pari a 125 ml/min, </w:t>
+      </w:r>
+      <w:proofErr w:type="gramStart"/>
+      <w:r>
+        <w:rPr>
+          <w:rFonts w:ascii="Times" w:eastAsia="Times" w:hAnsi="Times" w:cs="Times"/>
+          <w:i/>
+          <w:color w:val="CC0000"/>
+        </w:rPr>
+        <w:t>quella  della</w:t>
+      </w:r>
+      <w:proofErr w:type="gramEnd"/>
+      <w:r>
+        <w:rPr>
+          <w:rFonts w:ascii="Times" w:eastAsia="Times" w:hAnsi="Times" w:cs="Times"/>
+          <w:i/>
+          <w:color w:val="CC0000"/>
+        </w:rPr>
+        <w:t xml:space="preserve"> </w:t>
       </w:r>
       <w:proofErr w:type="spellStart"/>
       <w:r>
@@ -3726,7 +5468,51 @@
           <w:i/>
           <w:color w:val="CC0000"/>
         </w:rPr>
-        <w:t xml:space="preserve">==La composizione dell'ultrafiltrato glomerulare è simile a quella del liquido interstiziale e contiene sali,  glucosio, amminoacidi, acido urico, urea vitamina C. Essendo praticamente privo di proteine (0,03%)  presenterà quindi una minore pressione oncotica rispetto a quella del plasma (0 mmHg contro 30 mmHg),  ma tutte le altre componenti dell'ultrafiltrato rimangono alla stessa concentrazione che hanno nel plasma. La differenza delle pressioni oncotiche e idrostatiche a livello glomerulare e capsulare determina la  fuoriuscita del plasma dai capillari glomerulari e la raccolta dell'ultrafiltrato nella capsula di Bowmann. Le  variazioni di pH e della concentrazione dei soluti dell'ultrafiltrato avvengono invece lungo il tubulo renale. </w:t>
+        <w:t>*</w:t>
+      </w:r>
+      <w:r>
+        <w:rPr>
+          <w:rFonts w:ascii="Times" w:eastAsia="Times" w:hAnsi="Times" w:cs="Times"/>
+          <w:i/>
+          <w:color w:val="CC0000"/>
+        </w:rPr>
+        <w:t xml:space="preserve">La composizione dell'ultrafiltrato glomerulare è simile a quella del liquido interstiziale e contiene sali,  glucosio, amminoacidi, acido urico, urea vitamina C. Essendo praticamente privo di proteine (0,03%)  presenterà quindi una minore pressione oncotica rispetto a quella del plasma (0 mmHg contro 30 mmHg),  ma tutte le altre componenti dell'ultrafiltrato rimangono alla stessa concentrazione che hanno nel plasma. La differenza delle pressioni oncotiche e idrostatiche a livello glomerulare e capsulare determina </w:t>
+      </w:r>
+      <w:proofErr w:type="gramStart"/>
+      <w:r>
+        <w:rPr>
+          <w:rFonts w:ascii="Times" w:eastAsia="Times" w:hAnsi="Times" w:cs="Times"/>
+          <w:i/>
+          <w:color w:val="CC0000"/>
+        </w:rPr>
+        <w:t>la  fuoriuscita</w:t>
+      </w:r>
+      <w:proofErr w:type="gramEnd"/>
+      <w:r>
+        <w:rPr>
+          <w:rFonts w:ascii="Times" w:eastAsia="Times" w:hAnsi="Times" w:cs="Times"/>
+          <w:i/>
+          <w:color w:val="CC0000"/>
+        </w:rPr>
+        <w:t xml:space="preserve"> del plasma dai capillari glomerulari e la raccolta dell'ultrafiltrato nella capsula di Bowmann. </w:t>
+      </w:r>
+      <w:proofErr w:type="gramStart"/>
+      <w:r>
+        <w:rPr>
+          <w:rFonts w:ascii="Times" w:eastAsia="Times" w:hAnsi="Times" w:cs="Times"/>
+          <w:i/>
+          <w:color w:val="CC0000"/>
+        </w:rPr>
+        <w:t>Le  variazioni</w:t>
+      </w:r>
+      <w:proofErr w:type="gramEnd"/>
+      <w:r>
+        <w:rPr>
+          <w:rFonts w:ascii="Times" w:eastAsia="Times" w:hAnsi="Times" w:cs="Times"/>
+          <w:i/>
+          <w:color w:val="CC0000"/>
+        </w:rPr>
+        <w:t xml:space="preserve"> di pH e della concentrazione dei soluti dell'ultrafiltrato avvengono invece lungo il tubulo renale. </w:t>
       </w:r>
     </w:p>
     <w:p>
@@ -3786,7 +5572,33 @@
           <w:i/>
           <w:color w:val="CC0000"/>
         </w:rPr>
-        <w:t>==La vasocostrizione dell'arteriola afferente del glomerulo determina la diminuzione della pressione  idrostatica glomerulare. In tali condizioni vi è quindi una diminuzione del flusso plasmatico della VFG.</w:t>
+        <w:t>*</w:t>
+      </w:r>
+      <w:r>
+        <w:rPr>
+          <w:rFonts w:ascii="Times" w:eastAsia="Times" w:hAnsi="Times" w:cs="Times"/>
+          <w:i/>
+          <w:color w:val="CC0000"/>
+        </w:rPr>
+        <w:t xml:space="preserve">La vasocostrizione dell'arteriola afferente del glomerulo determina la diminuzione della </w:t>
+      </w:r>
+      <w:proofErr w:type="gramStart"/>
+      <w:r>
+        <w:rPr>
+          <w:rFonts w:ascii="Times" w:eastAsia="Times" w:hAnsi="Times" w:cs="Times"/>
+          <w:i/>
+          <w:color w:val="CC0000"/>
+        </w:rPr>
+        <w:t>pressione  idrostatica</w:t>
+      </w:r>
+      <w:proofErr w:type="gramEnd"/>
+      <w:r>
+        <w:rPr>
+          <w:rFonts w:ascii="Times" w:eastAsia="Times" w:hAnsi="Times" w:cs="Times"/>
+          <w:i/>
+          <w:color w:val="CC0000"/>
+        </w:rPr>
+        <w:t xml:space="preserve"> glomerulare. In tali condizioni vi è quindi una diminuzione del flusso plasmatico della VFG.</w:t>
       </w:r>
     </w:p>
     <w:p>
@@ -3860,7 +5672,33 @@
           <w:i/>
           <w:color w:val="CC0000"/>
         </w:rPr>
-        <w:t xml:space="preserve">==A livello del tubulo distale avviene il riassorbimento facoltativo di acqua e sodio, regolati da ADH e  aldosterone. </w:t>
+        <w:t>*</w:t>
+      </w:r>
+      <w:r>
+        <w:rPr>
+          <w:rFonts w:ascii="Times" w:eastAsia="Times" w:hAnsi="Times" w:cs="Times"/>
+          <w:i/>
+          <w:color w:val="CC0000"/>
+        </w:rPr>
+        <w:t xml:space="preserve">A livello del tubulo distale avviene il riassorbimento facoltativo di acqua e sodio, regolati da ADH </w:t>
+      </w:r>
+      <w:proofErr w:type="gramStart"/>
+      <w:r>
+        <w:rPr>
+          <w:rFonts w:ascii="Times" w:eastAsia="Times" w:hAnsi="Times" w:cs="Times"/>
+          <w:i/>
+          <w:color w:val="CC0000"/>
+        </w:rPr>
+        <w:t>e  aldosterone</w:t>
+      </w:r>
+      <w:proofErr w:type="gramEnd"/>
+      <w:r>
+        <w:rPr>
+          <w:rFonts w:ascii="Times" w:eastAsia="Times" w:hAnsi="Times" w:cs="Times"/>
+          <w:i/>
+          <w:color w:val="CC0000"/>
+        </w:rPr>
+        <w:t xml:space="preserve">. </w:t>
       </w:r>
     </w:p>
     <w:p>
@@ -3903,15 +5741,25 @@
           <w:b/>
           <w:color w:val="CC0000"/>
         </w:rPr>
-        <w:t xml:space="preserve">O e soluti;  </w:t>
-      </w:r>
-      <w:r>
-        <w:rPr>
-          <w:rFonts w:ascii="Times" w:eastAsia="Times" w:hAnsi="Times" w:cs="Times"/>
-          <w:color w:val="CC0000"/>
-        </w:rPr>
-        <w:t>|</w:t>
-      </w:r>
+        <w:t xml:space="preserve">O e </w:t>
+      </w:r>
+      <w:proofErr w:type="gramStart"/>
+      <w:r>
+        <w:rPr>
+          <w:rFonts w:ascii="Times" w:eastAsia="Times" w:hAnsi="Times" w:cs="Times"/>
+          <w:b/>
+          <w:color w:val="CC0000"/>
+        </w:rPr>
+        <w:t xml:space="preserve">soluti;  </w:t>
+      </w:r>
+      <w:r>
+        <w:rPr>
+          <w:rFonts w:ascii="Times" w:eastAsia="Times" w:hAnsi="Times" w:cs="Times"/>
+          <w:color w:val="CC0000"/>
+        </w:rPr>
+        <w:t>|</w:t>
+      </w:r>
+      <w:proofErr w:type="gramEnd"/>
       <w:r>
         <w:rPr>
           <w:rFonts w:ascii="Times" w:eastAsia="Times" w:hAnsi="Times" w:cs="Times"/>
@@ -3987,7 +5835,51 @@
           <w:i/>
           <w:color w:val="CC0000"/>
         </w:rPr>
-        <w:t>==La velocità di filtrazione glomerulare (VGF) ha un valore di 125 ml/min ed esprime il volume di plasma che  viene raccolto nella capsula di Bowmann in 1 minuto, diventando ultrafiltrato. Tale grandezza fa quindi  riferimento al flusso di H</w:t>
+        <w:t>*</w:t>
+      </w:r>
+      <w:r>
+        <w:rPr>
+          <w:rFonts w:ascii="Times" w:eastAsia="Times" w:hAnsi="Times" w:cs="Times"/>
+          <w:i/>
+          <w:color w:val="CC0000"/>
+        </w:rPr>
+        <w:t xml:space="preserve">La velocità di filtrazione glomerulare (VGF) ha un valore di 125 ml/min ed esprime il volume di plasma </w:t>
+      </w:r>
+      <w:proofErr w:type="gramStart"/>
+      <w:r>
+        <w:rPr>
+          <w:rFonts w:ascii="Times" w:eastAsia="Times" w:hAnsi="Times" w:cs="Times"/>
+          <w:i/>
+          <w:color w:val="CC0000"/>
+        </w:rPr>
+        <w:t>che  viene</w:t>
+      </w:r>
+      <w:proofErr w:type="gramEnd"/>
+      <w:r>
+        <w:rPr>
+          <w:rFonts w:ascii="Times" w:eastAsia="Times" w:hAnsi="Times" w:cs="Times"/>
+          <w:i/>
+          <w:color w:val="CC0000"/>
+        </w:rPr>
+        <w:t xml:space="preserve"> raccolto nella capsula di Bowmann in 1 minuto, diventando ultrafiltrato. Tale grandezza fa </w:t>
+      </w:r>
+      <w:proofErr w:type="gramStart"/>
+      <w:r>
+        <w:rPr>
+          <w:rFonts w:ascii="Times" w:eastAsia="Times" w:hAnsi="Times" w:cs="Times"/>
+          <w:i/>
+          <w:color w:val="CC0000"/>
+        </w:rPr>
+        <w:t>quindi  riferimento</w:t>
+      </w:r>
+      <w:proofErr w:type="gramEnd"/>
+      <w:r>
+        <w:rPr>
+          <w:rFonts w:ascii="Times" w:eastAsia="Times" w:hAnsi="Times" w:cs="Times"/>
+          <w:i/>
+          <w:color w:val="CC0000"/>
+        </w:rPr>
+        <w:t xml:space="preserve"> al flusso di H</w:t>
       </w:r>
       <w:r>
         <w:rPr>
@@ -4022,7 +5914,15 @@
           <w:rFonts w:ascii="Times" w:eastAsia="Times" w:hAnsi="Times" w:cs="Times"/>
           <w:color w:val="CC0000"/>
         </w:rPr>
-        <w:t xml:space="preserve">37) Quando l’ultrafiltrato scorre nel tubulo contorto prossimale:  </w:t>
+        <w:t xml:space="preserve">37) Quando l’ultrafiltrato scorre nel tubulo contorto </w:t>
+      </w:r>
+      <w:proofErr w:type="gramStart"/>
+      <w:r>
+        <w:rPr>
+          <w:rFonts w:ascii="Times" w:eastAsia="Times" w:hAnsi="Times" w:cs="Times"/>
+          <w:color w:val="CC0000"/>
+        </w:rPr>
+        <w:t xml:space="preserve">prossimale:  </w:t>
       </w:r>
       <w:r>
         <w:rPr>
@@ -4031,6 +5931,7 @@
         </w:rPr>
         <w:t>*</w:t>
       </w:r>
+      <w:proofErr w:type="gramEnd"/>
       <w:r>
         <w:rPr>
           <w:rFonts w:ascii="Times" w:eastAsia="Times" w:hAnsi="Times" w:cs="Times"/>
@@ -4081,7 +5982,33 @@
           <w:i/>
           <w:color w:val="CC0000"/>
         </w:rPr>
-        <w:t>==Nel tubulo prossimale avviene il riassorbimento obbligato del 60-70% dell'acqua e del sodio filtrati e del  100% del glucosio. In realtà l'associazione fra il riassorbimento dell'acqua e quello del sodio consente di  mantenere l'</w:t>
+        <w:t>*</w:t>
+      </w:r>
+      <w:r>
+        <w:rPr>
+          <w:rFonts w:ascii="Times" w:eastAsia="Times" w:hAnsi="Times" w:cs="Times"/>
+          <w:i/>
+          <w:color w:val="CC0000"/>
+        </w:rPr>
+        <w:t xml:space="preserve">Nel tubulo prossimale avviene il riassorbimento obbligato del 60-70% dell'acqua e del sodio filtrati e del  100% del glucosio. In realtà l'associazione fra il riassorbimento dell'acqua e quello del sodio consente </w:t>
+      </w:r>
+      <w:proofErr w:type="gramStart"/>
+      <w:r>
+        <w:rPr>
+          <w:rFonts w:ascii="Times" w:eastAsia="Times" w:hAnsi="Times" w:cs="Times"/>
+          <w:i/>
+          <w:color w:val="CC0000"/>
+        </w:rPr>
+        <w:t>di  mantenere</w:t>
+      </w:r>
+      <w:proofErr w:type="gramEnd"/>
+      <w:r>
+        <w:rPr>
+          <w:rFonts w:ascii="Times" w:eastAsia="Times" w:hAnsi="Times" w:cs="Times"/>
+          <w:i/>
+          <w:color w:val="CC0000"/>
+        </w:rPr>
+        <w:t xml:space="preserve"> l'</w:t>
       </w:r>
       <w:proofErr w:type="spellStart"/>
       <w:r>
@@ -4099,7 +6026,25 @@
           <w:i/>
           <w:color w:val="CC0000"/>
         </w:rPr>
-        <w:t xml:space="preserve"> del liquido tubulare fino alla fine del suo percorso nel tubulo prossimale. Ciò che  cambia è invece il volume di tale fluido, che diminuendo di volume determina anche una riduzione del suo  flusso.</w:t>
+        <w:t xml:space="preserve"> del liquido tubulare fino alla fine del suo percorso nel tubulo prossimale. Ciò </w:t>
+      </w:r>
+      <w:proofErr w:type="gramStart"/>
+      <w:r>
+        <w:rPr>
+          <w:rFonts w:ascii="Times" w:eastAsia="Times" w:hAnsi="Times" w:cs="Times"/>
+          <w:i/>
+          <w:color w:val="CC0000"/>
+        </w:rPr>
+        <w:t>che  cambia</w:t>
+      </w:r>
+      <w:proofErr w:type="gramEnd"/>
+      <w:r>
+        <w:rPr>
+          <w:rFonts w:ascii="Times" w:eastAsia="Times" w:hAnsi="Times" w:cs="Times"/>
+          <w:i/>
+          <w:color w:val="CC0000"/>
+        </w:rPr>
+        <w:t xml:space="preserve"> è invece il volume di tale fluido, che diminuendo di volume determina anche una riduzione del suo  flusso.</w:t>
       </w:r>
     </w:p>
     <w:p/>

</xml_diff>